<commit_message>
DRP - Last correction
</commit_message>
<xml_diff>
--- a/relatório asist/DRP_3DE.docx
+++ b/relatório asist/DRP_3DE.docx
@@ -13,224 +13,1408 @@
       </w:pPr>
       <w:r>
         <w:rPr>
-          <w:rFonts w:ascii="Times New Roman" w:hAnsi="Times New Roman" w:cs="Times New Roman"/>
-          <w:sz w:val="48"/>
-          <w:szCs w:val="48"/>
-        </w:rPr>
-        <w:t>Administração de Sistemas</w:t>
-      </w:r>
-    </w:p>
-    <w:p>
-      <w:pPr>
-        <w:jc w:val="center"/>
-        <w:rPr>
-          <w:rFonts w:ascii="Times New Roman" w:hAnsi="Times New Roman" w:cs="Times New Roman"/>
-          <w:sz w:val="72"/>
-          <w:szCs w:val="72"/>
-        </w:rPr>
-      </w:pPr>
-    </w:p>
-    <w:p>
-      <w:pPr>
-        <w:jc w:val="center"/>
-        <w:rPr>
-          <w:rFonts w:ascii="Times New Roman" w:hAnsi="Times New Roman" w:cs="Times New Roman"/>
-          <w:sz w:val="72"/>
-          <w:szCs w:val="72"/>
-        </w:rPr>
-      </w:pPr>
-    </w:p>
-    <w:p>
-      <w:pPr>
-        <w:jc w:val="center"/>
-        <w:rPr>
-          <w:rFonts w:ascii="Times New Roman" w:hAnsi="Times New Roman" w:cs="Times New Roman"/>
-          <w:sz w:val="72"/>
-          <w:szCs w:val="72"/>
-        </w:rPr>
-      </w:pPr>
-    </w:p>
-    <w:p>
-      <w:pPr>
-        <w:jc w:val="center"/>
-        <w:rPr>
-          <w:rFonts w:ascii="Times New Roman" w:hAnsi="Times New Roman" w:cs="Times New Roman"/>
-          <w:sz w:val="72"/>
-          <w:szCs w:val="72"/>
-        </w:rPr>
-      </w:pPr>
-    </w:p>
-    <w:p>
-      <w:pPr>
-        <w:jc w:val="center"/>
-        <w:rPr>
-          <w:rFonts w:ascii="Times New Roman" w:hAnsi="Times New Roman" w:cs="Times New Roman"/>
-          <w:sz w:val="72"/>
-          <w:szCs w:val="72"/>
-        </w:rPr>
-      </w:pPr>
-      <w:r>
-        <w:rPr>
-          <w:rFonts w:ascii="Times New Roman" w:hAnsi="Times New Roman" w:cs="Times New Roman"/>
-          <w:sz w:val="72"/>
-          <w:szCs w:val="72"/>
-        </w:rPr>
-        <w:t>Plano de Recuperação em caso de Desastre</w:t>
-      </w:r>
-    </w:p>
-    <w:p>
-      <w:pPr>
-        <w:jc w:val="center"/>
-        <w:rPr>
-          <w:rFonts w:ascii="Times New Roman" w:hAnsi="Times New Roman" w:cs="Times New Roman"/>
-          <w:sz w:val="72"/>
-          <w:szCs w:val="72"/>
-        </w:rPr>
-      </w:pPr>
-    </w:p>
-    <w:p>
-      <w:pPr>
-        <w:jc w:val="center"/>
-        <w:rPr>
-          <w:rFonts w:ascii="Times New Roman" w:hAnsi="Times New Roman" w:cs="Times New Roman"/>
-          <w:sz w:val="72"/>
-          <w:szCs w:val="72"/>
-        </w:rPr>
-      </w:pPr>
-    </w:p>
-    <w:p>
-      <w:pPr>
-        <w:rPr>
-          <w:rFonts w:ascii="Times New Roman" w:hAnsi="Times New Roman" w:cs="Times New Roman"/>
-          <w:sz w:val="36"/>
-          <w:szCs w:val="36"/>
-        </w:rPr>
-      </w:pPr>
-    </w:p>
-    <w:p>
-      <w:pPr>
-        <w:rPr>
-          <w:rFonts w:ascii="Times New Roman" w:hAnsi="Times New Roman" w:cs="Times New Roman"/>
-          <w:sz w:val="28"/>
-          <w:szCs w:val="28"/>
-        </w:rPr>
-      </w:pPr>
-    </w:p>
-    <w:p>
-      <w:pPr>
-        <w:rPr>
-          <w:rFonts w:ascii="Times New Roman" w:hAnsi="Times New Roman" w:cs="Times New Roman"/>
-          <w:sz w:val="28"/>
-          <w:szCs w:val="28"/>
-        </w:rPr>
-      </w:pPr>
-      <w:r>
-        <w:rPr>
-          <w:rFonts w:ascii="Times New Roman" w:hAnsi="Times New Roman" w:cs="Times New Roman"/>
-          <w:sz w:val="28"/>
-          <w:szCs w:val="28"/>
-        </w:rPr>
-        <w:t>Plano realizado por:</w:t>
-      </w:r>
-    </w:p>
-    <w:p>
-      <w:pPr>
-        <w:rPr>
-          <w:rFonts w:ascii="Times New Roman" w:hAnsi="Times New Roman" w:cs="Times New Roman"/>
-          <w:sz w:val="28"/>
-          <w:szCs w:val="28"/>
-        </w:rPr>
-      </w:pPr>
-      <w:r>
-        <w:rPr>
-          <w:rFonts w:ascii="Times New Roman" w:hAnsi="Times New Roman" w:cs="Times New Roman"/>
-          <w:sz w:val="28"/>
-          <w:szCs w:val="28"/>
-        </w:rPr>
-        <w:t>- João Pires nº1150455</w:t>
-      </w:r>
-    </w:p>
-    <w:p>
-      <w:pPr>
-        <w:rPr>
-          <w:rFonts w:ascii="Times New Roman" w:hAnsi="Times New Roman" w:cs="Times New Roman"/>
-          <w:sz w:val="28"/>
-          <w:szCs w:val="28"/>
-        </w:rPr>
-      </w:pPr>
-      <w:r>
-        <w:rPr>
-          <w:rFonts w:ascii="Times New Roman" w:hAnsi="Times New Roman" w:cs="Times New Roman"/>
-          <w:sz w:val="28"/>
-          <w:szCs w:val="28"/>
-        </w:rPr>
-        <w:t>- Sérgio Carreirinha nº1180800</w:t>
-      </w:r>
-    </w:p>
-    <w:p>
-      <w:pPr>
-        <w:rPr>
-          <w:rFonts w:ascii="Times New Roman" w:hAnsi="Times New Roman" w:cs="Times New Roman"/>
-          <w:sz w:val="28"/>
-          <w:szCs w:val="28"/>
-        </w:rPr>
-      </w:pPr>
-      <w:r>
-        <w:rPr>
-          <w:rFonts w:ascii="Times New Roman" w:hAnsi="Times New Roman" w:cs="Times New Roman"/>
-          <w:sz w:val="28"/>
-          <w:szCs w:val="28"/>
-        </w:rPr>
-        <w:t>- César Ferreira nº1180811</w:t>
-      </w:r>
-    </w:p>
-    <w:p>
-      <w:pPr>
-        <w:rPr>
-          <w:rFonts w:ascii="Times New Roman" w:hAnsi="Times New Roman" w:cs="Times New Roman"/>
-          <w:sz w:val="28"/>
-          <w:szCs w:val="28"/>
-        </w:rPr>
-      </w:pPr>
-      <w:r>
-        <w:rPr>
-          <w:rFonts w:ascii="Times New Roman" w:hAnsi="Times New Roman" w:cs="Times New Roman"/>
-          <w:sz w:val="28"/>
-          <w:szCs w:val="28"/>
-        </w:rPr>
-        <w:t>- José Cunha nº1181494</w:t>
-      </w:r>
-    </w:p>
-    <w:p>
-      <w:pPr>
-        <w:rPr>
-          <w:rFonts w:ascii="Times New Roman" w:hAnsi="Times New Roman" w:cs="Times New Roman"/>
-          <w:sz w:val="28"/>
-          <w:szCs w:val="28"/>
-        </w:rPr>
-      </w:pPr>
-      <w:r>
-        <w:rPr>
-          <w:rFonts w:ascii="Times New Roman" w:hAnsi="Times New Roman" w:cs="Times New Roman"/>
-          <w:sz w:val="28"/>
-          <w:szCs w:val="28"/>
-        </w:rPr>
-        <w:t>- Francisco Tavares nº1181844</w:t>
-      </w:r>
-    </w:p>
-    <w:p>
-      <w:pPr>
-        <w:rPr>
-          <w:rFonts w:ascii="Times New Roman" w:hAnsi="Times New Roman" w:cs="Times New Roman"/>
-          <w:sz w:val="28"/>
-          <w:szCs w:val="28"/>
-        </w:rPr>
-      </w:pPr>
-      <w:r>
-        <w:rPr>
-          <w:rFonts w:ascii="Times New Roman" w:hAnsi="Times New Roman" w:cs="Times New Roman"/>
-          <w:sz w:val="28"/>
-          <w:szCs w:val="28"/>
+          <w:noProof/>
+        </w:rPr>
+        <mc:AlternateContent>
+          <mc:Choice Requires="wps">
+            <w:drawing>
+              <wp:anchor distT="0" distB="0" distL="114300" distR="114300" simplePos="0" relativeHeight="251661312" behindDoc="0" locked="0" layoutInCell="1" allowOverlap="1" wp14:anchorId="325CE6FA" wp14:editId="4E6E9B00">
+                <wp:simplePos x="0" y="0"/>
+                <wp:positionH relativeFrom="page">
+                  <wp:posOffset>3749436</wp:posOffset>
+                </wp:positionH>
+                <wp:positionV relativeFrom="page">
+                  <wp:posOffset>204974</wp:posOffset>
+                </wp:positionV>
+                <wp:extent cx="2952115" cy="3221355"/>
+                <wp:effectExtent l="0" t="0" r="635" b="0"/>
+                <wp:wrapNone/>
+                <wp:docPr id="12" name="Retângulo 12"/>
+                <wp:cNvGraphicFramePr>
+                  <a:graphicFrameLocks xmlns:a="http://schemas.openxmlformats.org/drawingml/2006/main"/>
+                </wp:cNvGraphicFramePr>
+                <a:graphic xmlns:a="http://schemas.openxmlformats.org/drawingml/2006/main">
+                  <a:graphicData uri="http://schemas.microsoft.com/office/word/2010/wordprocessingShape">
+                    <wps:wsp>
+                      <wps:cNvSpPr>
+                        <a:spLocks noChangeArrowheads="1"/>
+                      </wps:cNvSpPr>
+                      <wps:spPr bwMode="auto">
+                        <a:xfrm>
+                          <a:off x="0" y="0"/>
+                          <a:ext cx="2952115" cy="3221355"/>
+                        </a:xfrm>
+                        <a:prstGeom prst="rect">
+                          <a:avLst/>
+                        </a:prstGeom>
+                        <a:solidFill>
+                          <a:srgbClr val="F0720A"/>
+                        </a:solidFill>
+                        <a:ln>
+                          <a:noFill/>
+                        </a:ln>
+                      </wps:spPr>
+                      <wps:txbx>
+                        <w:txbxContent>
+                          <w:p>
+                            <w:pPr>
+                              <w:spacing w:before="240"/>
+                              <w:rPr>
+                                <w:color w:val="FFFFFF" w:themeColor="background1"/>
+                              </w:rPr>
+                            </w:pPr>
+                          </w:p>
+                        </w:txbxContent>
+                      </wps:txbx>
+                      <wps:bodyPr rot="0" vert="horz" wrap="square" lIns="182880" tIns="182880" rIns="182880" bIns="365760" anchor="b" anchorCtr="0" upright="1">
+                        <a:noAutofit/>
+                      </wps:bodyPr>
+                    </wps:wsp>
+                  </a:graphicData>
+                </a:graphic>
+                <wp14:sizeRelH relativeFrom="page">
+                  <wp14:pctWidth>0</wp14:pctWidth>
+                </wp14:sizeRelH>
+                <wp14:sizeRelV relativeFrom="page">
+                  <wp14:pctHeight>0</wp14:pctHeight>
+                </wp14:sizeRelV>
+              </wp:anchor>
+            </w:drawing>
+          </mc:Choice>
+          <mc:Fallback>
+            <w:pict>
+              <v:rect w14:anchorId="325CE6FA" id="Retângulo 12" o:spid="_x0000_s1026" style="position:absolute;left:0;text-align:left;margin-left:295.25pt;margin-top:16.15pt;width:232.45pt;height:253.65pt;z-index:251661312;visibility:visible;mso-wrap-style:square;mso-width-percent:0;mso-height-percent:0;mso-wrap-distance-left:9pt;mso-wrap-distance-top:0;mso-wrap-distance-right:9pt;mso-wrap-distance-bottom:0;mso-position-horizontal:absolute;mso-position-horizontal-relative:page;mso-position-vertical:absolute;mso-position-vertical-relative:page;mso-width-percent:0;mso-height-percent:0;mso-width-relative:page;mso-height-relative:page;v-text-anchor:bottom" o:gfxdata="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" fillcolor="#f0720a" stroked="f">
+                <v:textbox inset="14.4pt,14.4pt,14.4pt,28.8pt">
+                  <w:txbxContent>
+                    <w:p>
+                      <w:pPr>
+                        <w:spacing w:before="240"/>
+                        <w:rPr>
+                          <w:color w:val="FFFFFF" w:themeColor="background1"/>
+                        </w:rPr>
+                      </w:pPr>
+                    </w:p>
+                  </w:txbxContent>
+                </v:textbox>
+                <w10:wrap anchorx="page" anchory="page"/>
+              </v:rect>
+            </w:pict>
+          </mc:Fallback>
+        </mc:AlternateContent>
+      </w:r>
+    </w:p>
+    <w:p>
+      <w:r>
+        <w:rPr>
+          <w:noProof/>
+        </w:rPr>
+        <mc:AlternateContent>
+          <mc:Choice Requires="wps">
+            <w:drawing>
+              <wp:anchor distT="0" distB="0" distL="114300" distR="114300" simplePos="0" relativeHeight="251669504" behindDoc="1" locked="0" layoutInCell="1" allowOverlap="1" wp14:anchorId="55517F50" wp14:editId="328E066A">
+                <wp:simplePos x="0" y="0"/>
+                <wp:positionH relativeFrom="margin">
+                  <wp:posOffset>2493200</wp:posOffset>
+                </wp:positionH>
+                <wp:positionV relativeFrom="page">
+                  <wp:posOffset>-47922</wp:posOffset>
+                </wp:positionV>
+                <wp:extent cx="3316605" cy="9961880"/>
+                <wp:effectExtent l="0" t="0" r="17145" b="20320"/>
+                <wp:wrapNone/>
+                <wp:docPr id="11" name="Retângulo 11"/>
+                <wp:cNvGraphicFramePr>
+                  <a:graphicFrameLocks xmlns:a="http://schemas.openxmlformats.org/drawingml/2006/main"/>
+                </wp:cNvGraphicFramePr>
+                <a:graphic xmlns:a="http://schemas.openxmlformats.org/drawingml/2006/main">
+                  <a:graphicData uri="http://schemas.microsoft.com/office/word/2010/wordprocessingShape">
+                    <wps:wsp>
+                      <wps:cNvSpPr>
+                        <a:spLocks noChangeArrowheads="1"/>
+                      </wps:cNvSpPr>
+                      <wps:spPr bwMode="auto">
+                        <a:xfrm>
+                          <a:off x="0" y="0"/>
+                          <a:ext cx="3316605" cy="9961880"/>
+                        </a:xfrm>
+                        <a:prstGeom prst="rect">
+                          <a:avLst/>
+                        </a:prstGeom>
+                        <a:solidFill>
+                          <a:schemeClr val="bg1">
+                            <a:lumMod val="100000"/>
+                            <a:lumOff val="0"/>
+                          </a:schemeClr>
+                        </a:solidFill>
+                        <a:ln w="15875">
+                          <a:solidFill>
+                            <a:schemeClr val="bg1">
+                              <a:lumMod val="50000"/>
+                            </a:schemeClr>
+                          </a:solidFill>
+                          <a:miter lim="800000"/>
+                          <a:headEnd/>
+                          <a:tailEnd/>
+                        </a:ln>
+                      </wps:spPr>
+                      <wps:bodyPr rot="0" vert="horz" wrap="square" lIns="91440" tIns="45720" rIns="91440" bIns="45720" anchor="ctr" anchorCtr="0" upright="1">
+                        <a:noAutofit/>
+                      </wps:bodyPr>
+                    </wps:wsp>
+                  </a:graphicData>
+                </a:graphic>
+                <wp14:sizeRelH relativeFrom="page">
+                  <wp14:pctWidth>0</wp14:pctWidth>
+                </wp14:sizeRelH>
+                <wp14:sizeRelV relativeFrom="page">
+                  <wp14:pctHeight>0</wp14:pctHeight>
+                </wp14:sizeRelV>
+              </wp:anchor>
+            </w:drawing>
+          </mc:Choice>
+          <mc:Fallback>
+            <w:pict>
+              <v:rect w14:anchorId="70CFAE2F" id="Retângulo 11" o:spid="_x0000_s1026" style="position:absolute;margin-left:196.3pt;margin-top:-3.75pt;width:261.15pt;height:784.4pt;z-index:-251646976;visibility:visible;mso-wrap-style:square;mso-width-percent:0;mso-height-percent:0;mso-wrap-distance-left:9pt;mso-wrap-distance-top:0;mso-wrap-distance-right:9pt;mso-wrap-distance-bottom:0;mso-position-horizontal:absolute;mso-position-horizontal-relative:margin;mso-position-vertical:absolute;mso-position-vertical-relative:page;mso-width-percent:0;mso-height-percent:0;mso-width-relative:page;mso-height-relative:page;v-text-anchor:middle" o:gfxdata="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" fillcolor="white [3212]" strokecolor="#7f7f7f [1612]" strokeweight="1.25pt">
+                <w10:wrap anchorx="margin" anchory="page"/>
+              </v:rect>
+            </w:pict>
+          </mc:Fallback>
+        </mc:AlternateContent>
+      </w:r>
+      <w:r>
+        <w:rPr>
+          <w:noProof/>
+        </w:rPr>
+        <w:drawing>
+          <wp:anchor distT="0" distB="0" distL="114300" distR="114300" simplePos="0" relativeHeight="251667456" behindDoc="0" locked="0" layoutInCell="1" allowOverlap="1" wp14:anchorId="0D98EEFF" wp14:editId="1E3095EE">
+            <wp:simplePos x="0" y="0"/>
+            <wp:positionH relativeFrom="margin">
+              <wp:posOffset>-678180</wp:posOffset>
+            </wp:positionH>
+            <wp:positionV relativeFrom="margin">
+              <wp:posOffset>-485775</wp:posOffset>
+            </wp:positionV>
+            <wp:extent cx="1619885" cy="544195"/>
+            <wp:effectExtent l="0" t="0" r="0" b="8255"/>
+            <wp:wrapSquare wrapText="bothSides"/>
+            <wp:docPr id="4" name="Imagem 3"/>
+            <wp:cNvGraphicFramePr>
+              <a:graphicFrameLocks xmlns:a="http://schemas.openxmlformats.org/drawingml/2006/main" noChangeAspect="1"/>
+            </wp:cNvGraphicFramePr>
+            <a:graphic xmlns:a="http://schemas.openxmlformats.org/drawingml/2006/main">
+              <a:graphicData uri="http://schemas.openxmlformats.org/drawingml/2006/picture">
+                <pic:pic xmlns:pic="http://schemas.openxmlformats.org/drawingml/2006/picture">
+                  <pic:nvPicPr>
+                    <pic:cNvPr id="0" name="Picture 21"/>
+                    <pic:cNvPicPr>
+                      <a:picLocks noChangeAspect="1" noChangeArrowheads="1"/>
+                    </pic:cNvPicPr>
+                  </pic:nvPicPr>
+                  <pic:blipFill>
+                    <a:blip r:embed="rId8">
+                      <a:extLst>
+                        <a:ext uri="{28A0092B-C50C-407E-A947-70E740481C1C}">
+                          <a14:useLocalDpi xmlns:a14="http://schemas.microsoft.com/office/drawing/2010/main" val="0"/>
+                        </a:ext>
+                      </a:extLst>
+                    </a:blip>
+                    <a:srcRect/>
+                    <a:stretch>
+                      <a:fillRect/>
+                    </a:stretch>
+                  </pic:blipFill>
+                  <pic:spPr bwMode="auto">
+                    <a:xfrm>
+                      <a:off x="0" y="0"/>
+                      <a:ext cx="1619885" cy="544195"/>
+                    </a:xfrm>
+                    <a:prstGeom prst="rect">
+                      <a:avLst/>
+                    </a:prstGeom>
+                    <a:noFill/>
+                  </pic:spPr>
+                </pic:pic>
+              </a:graphicData>
+            </a:graphic>
+            <wp14:sizeRelH relativeFrom="margin">
+              <wp14:pctWidth>0</wp14:pctWidth>
+            </wp14:sizeRelH>
+            <wp14:sizeRelV relativeFrom="margin">
+              <wp14:pctHeight>0</wp14:pctHeight>
+            </wp14:sizeRelV>
+          </wp:anchor>
+        </w:drawing>
+      </w:r>
+    </w:p>
+    <w:p>
+      <w:pPr>
+        <w:rPr>
+          <w:rFonts w:asciiTheme="majorHAnsi" w:eastAsiaTheme="majorEastAsia" w:hAnsiTheme="majorHAnsi" w:cstheme="majorBidi"/>
+          <w:i/>
+          <w:iCs/>
+          <w:color w:val="FFFFFF" w:themeColor="background1"/>
+          <w:spacing w:val="15"/>
+          <w:sz w:val="24"/>
+          <w:szCs w:val="24"/>
+          <w:lang w:eastAsia="pt-PT"/>
+        </w:rPr>
+      </w:pPr>
+      <w:bookmarkStart w:id="0" w:name="_Hlk495855511"/>
+      <w:bookmarkEnd w:id="0"/>
+      <w:r>
+        <w:rPr>
+          <w:noProof/>
+        </w:rPr>
+        <mc:AlternateContent>
+          <mc:Choice Requires="wps">
+            <w:drawing>
+              <wp:anchor distT="0" distB="0" distL="114300" distR="114300" simplePos="0" relativeHeight="251663360" behindDoc="0" locked="0" layoutInCell="1" allowOverlap="1" wp14:anchorId="0312A6B8" wp14:editId="5CF406B3">
+                <wp:simplePos x="0" y="0"/>
+                <wp:positionH relativeFrom="page">
+                  <wp:posOffset>3749552</wp:posOffset>
+                </wp:positionH>
+                <wp:positionV relativeFrom="page">
+                  <wp:posOffset>7621905</wp:posOffset>
+                </wp:positionV>
+                <wp:extent cx="2952115" cy="36195"/>
+                <wp:effectExtent l="0" t="0" r="19685" b="20955"/>
+                <wp:wrapNone/>
+                <wp:docPr id="1" name="Retângulo 1"/>
+                <wp:cNvGraphicFramePr>
+                  <a:graphicFrameLocks xmlns:a="http://schemas.openxmlformats.org/drawingml/2006/main"/>
+                </wp:cNvGraphicFramePr>
+                <a:graphic xmlns:a="http://schemas.openxmlformats.org/drawingml/2006/main">
+                  <a:graphicData uri="http://schemas.microsoft.com/office/word/2010/wordprocessingShape">
+                    <wps:wsp>
+                      <wps:cNvSpPr>
+                        <a:spLocks noChangeArrowheads="1"/>
+                      </wps:cNvSpPr>
+                      <wps:spPr bwMode="auto">
+                        <a:xfrm>
+                          <a:off x="0" y="0"/>
+                          <a:ext cx="2952115" cy="36195"/>
+                        </a:xfrm>
+                        <a:prstGeom prst="rect">
+                          <a:avLst/>
+                        </a:prstGeom>
+                        <a:solidFill>
+                          <a:srgbClr val="F0720A"/>
+                        </a:solidFill>
+                        <a:ln w="25400">
+                          <a:solidFill>
+                            <a:schemeClr val="accent6">
+                              <a:lumMod val="75000"/>
+                              <a:lumOff val="0"/>
+                            </a:schemeClr>
+                          </a:solidFill>
+                          <a:miter lim="800000"/>
+                          <a:headEnd/>
+                          <a:tailEnd/>
+                        </a:ln>
+                      </wps:spPr>
+                      <wps:bodyPr rot="0" vert="horz" wrap="square" lIns="91440" tIns="45720" rIns="91440" bIns="45720" anchor="ctr" anchorCtr="0" upright="1">
+                        <a:noAutofit/>
+                      </wps:bodyPr>
+                    </wps:wsp>
+                  </a:graphicData>
+                </a:graphic>
+                <wp14:sizeRelH relativeFrom="page">
+                  <wp14:pctWidth>0</wp14:pctWidth>
+                </wp14:sizeRelH>
+                <wp14:sizeRelV relativeFrom="margin">
+                  <wp14:pctHeight>0</wp14:pctHeight>
+                </wp14:sizeRelV>
+              </wp:anchor>
+            </w:drawing>
+          </mc:Choice>
+          <mc:Fallback>
+            <w:pict>
+              <v:rect w14:anchorId="2DA9CCFC" id="Retângulo 1" o:spid="_x0000_s1026" style="position:absolute;margin-left:295.25pt;margin-top:600.15pt;width:232.45pt;height:2.85pt;z-index:251663360;visibility:visible;mso-wrap-style:square;mso-width-percent:0;mso-height-percent:0;mso-wrap-distance-left:9pt;mso-wrap-distance-top:0;mso-wrap-distance-right:9pt;mso-wrap-distance-bottom:0;mso-position-horizontal:absolute;mso-position-horizontal-relative:page;mso-position-vertical:absolute;mso-position-vertical-relative:page;mso-width-percent:0;mso-height-percent:0;mso-width-relative:page;mso-height-relative:margin;v-text-anchor:middle" o:gfxdata="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" fillcolor="#f0720a" strokecolor="#538135 [2409]" strokeweight="2pt">
+                <w10:wrap anchorx="page" anchory="page"/>
+              </v:rect>
+            </w:pict>
+          </mc:Fallback>
+        </mc:AlternateContent>
+      </w:r>
+      <w:r>
+        <w:rPr>
+          <w:noProof/>
+        </w:rPr>
+        <w:drawing>
+          <wp:anchor distT="0" distB="0" distL="114300" distR="114300" simplePos="0" relativeHeight="251668480" behindDoc="0" locked="0" layoutInCell="1" allowOverlap="1" wp14:anchorId="2761E5DD" wp14:editId="017E710E">
+            <wp:simplePos x="0" y="0"/>
+            <wp:positionH relativeFrom="margin">
+              <wp:posOffset>-675393</wp:posOffset>
+            </wp:positionH>
+            <wp:positionV relativeFrom="margin">
+              <wp:posOffset>8383789</wp:posOffset>
+            </wp:positionV>
+            <wp:extent cx="1619885" cy="539750"/>
+            <wp:effectExtent l="0" t="0" r="0" b="0"/>
+            <wp:wrapSquare wrapText="bothSides"/>
+            <wp:docPr id="2" name="Imagem 2" descr="logo_ISEP_small"/>
+            <wp:cNvGraphicFramePr>
+              <a:graphicFrameLocks xmlns:a="http://schemas.openxmlformats.org/drawingml/2006/main" noChangeAspect="1"/>
+            </wp:cNvGraphicFramePr>
+            <a:graphic xmlns:a="http://schemas.openxmlformats.org/drawingml/2006/main">
+              <a:graphicData uri="http://schemas.openxmlformats.org/drawingml/2006/picture">
+                <pic:pic xmlns:pic="http://schemas.openxmlformats.org/drawingml/2006/picture">
+                  <pic:nvPicPr>
+                    <pic:cNvPr id="0" name="Imagem 2" descr="logo_ISEP_small"/>
+                    <pic:cNvPicPr>
+                      <a:picLocks noChangeAspect="1" noChangeArrowheads="1"/>
+                    </pic:cNvPicPr>
+                  </pic:nvPicPr>
+                  <pic:blipFill>
+                    <a:blip r:embed="rId9">
+                      <a:extLst>
+                        <a:ext uri="{28A0092B-C50C-407E-A947-70E740481C1C}">
+                          <a14:useLocalDpi xmlns:a14="http://schemas.microsoft.com/office/drawing/2010/main" val="0"/>
+                        </a:ext>
+                      </a:extLst>
+                    </a:blip>
+                    <a:srcRect/>
+                    <a:stretch>
+                      <a:fillRect/>
+                    </a:stretch>
+                  </pic:blipFill>
+                  <pic:spPr bwMode="auto">
+                    <a:xfrm>
+                      <a:off x="0" y="0"/>
+                      <a:ext cx="1619885" cy="539750"/>
+                    </a:xfrm>
+                    <a:prstGeom prst="rect">
+                      <a:avLst/>
+                    </a:prstGeom>
+                    <a:noFill/>
+                  </pic:spPr>
+                </pic:pic>
+              </a:graphicData>
+            </a:graphic>
+            <wp14:sizeRelH relativeFrom="margin">
+              <wp14:pctWidth>0</wp14:pctWidth>
+            </wp14:sizeRelH>
+            <wp14:sizeRelV relativeFrom="margin">
+              <wp14:pctHeight>0</wp14:pctHeight>
+            </wp14:sizeRelV>
+          </wp:anchor>
+        </w:drawing>
+      </w:r>
+      <w:r>
+        <w:rPr>
+          <w:noProof/>
+        </w:rPr>
+        <mc:AlternateContent>
+          <mc:Choice Requires="wps">
+            <w:drawing>
+              <wp:anchor distT="0" distB="0" distL="114300" distR="114300" simplePos="0" relativeHeight="251666432" behindDoc="0" locked="0" layoutInCell="1" allowOverlap="1" wp14:anchorId="396DC484" wp14:editId="4D14B449">
+                <wp:simplePos x="0" y="0"/>
+                <wp:positionH relativeFrom="page">
+                  <wp:posOffset>3750830</wp:posOffset>
+                </wp:positionH>
+                <wp:positionV relativeFrom="page">
+                  <wp:posOffset>9416786</wp:posOffset>
+                </wp:positionV>
+                <wp:extent cx="2952115" cy="409575"/>
+                <wp:effectExtent l="0" t="0" r="19685" b="28575"/>
+                <wp:wrapNone/>
+                <wp:docPr id="7" name="Retângulo 7"/>
+                <wp:cNvGraphicFramePr>
+                  <a:graphicFrameLocks xmlns:a="http://schemas.openxmlformats.org/drawingml/2006/main"/>
+                </wp:cNvGraphicFramePr>
+                <a:graphic xmlns:a="http://schemas.openxmlformats.org/drawingml/2006/main">
+                  <a:graphicData uri="http://schemas.microsoft.com/office/word/2010/wordprocessingShape">
+                    <wps:wsp>
+                      <wps:cNvSpPr>
+                        <a:spLocks noChangeArrowheads="1"/>
+                      </wps:cNvSpPr>
+                      <wps:spPr bwMode="auto">
+                        <a:xfrm>
+                          <a:off x="0" y="0"/>
+                          <a:ext cx="2952115" cy="409575"/>
+                        </a:xfrm>
+                        <a:prstGeom prst="rect">
+                          <a:avLst/>
+                        </a:prstGeom>
+                        <a:solidFill>
+                          <a:srgbClr val="F0720A"/>
+                        </a:solidFill>
+                        <a:ln w="25400">
+                          <a:solidFill>
+                            <a:schemeClr val="accent6">
+                              <a:lumMod val="75000"/>
+                              <a:lumOff val="0"/>
+                            </a:schemeClr>
+                          </a:solidFill>
+                          <a:miter lim="800000"/>
+                          <a:headEnd/>
+                          <a:tailEnd/>
+                        </a:ln>
+                      </wps:spPr>
+                      <wps:txbx>
+                        <w:txbxContent>
+                          <w:p>
+                            <w:pPr>
+                              <w:jc w:val="center"/>
+                              <w:rPr>
+                                <w:color w:val="FFFFFF" w:themeColor="background1"/>
+                                <w:sz w:val="24"/>
+                              </w:rPr>
+                            </w:pPr>
+                          </w:p>
+                          <w:p>
+                            <w:pPr>
+                              <w:jc w:val="center"/>
+                              <w:rPr>
+                                <w:color w:val="FFFFFF" w:themeColor="background1"/>
+                                <w:sz w:val="24"/>
+                              </w:rPr>
+                            </w:pPr>
+                          </w:p>
+                        </w:txbxContent>
+                      </wps:txbx>
+                      <wps:bodyPr rot="0" vert="horz" wrap="square" lIns="91440" tIns="45720" rIns="91440" bIns="45720" anchor="ctr" anchorCtr="0" upright="1">
+                        <a:noAutofit/>
+                      </wps:bodyPr>
+                    </wps:wsp>
+                  </a:graphicData>
+                </a:graphic>
+                <wp14:sizeRelH relativeFrom="page">
+                  <wp14:pctWidth>0</wp14:pctWidth>
+                </wp14:sizeRelH>
+                <wp14:sizeRelV relativeFrom="margin">
+                  <wp14:pctHeight>0</wp14:pctHeight>
+                </wp14:sizeRelV>
+              </wp:anchor>
+            </w:drawing>
+          </mc:Choice>
+          <mc:Fallback>
+            <w:pict>
+              <v:rect w14:anchorId="396DC484" id="Retângulo 7" o:spid="_x0000_s1027" style="position:absolute;margin-left:295.35pt;margin-top:741.5pt;width:232.45pt;height:32.25pt;z-index:251666432;visibility:visible;mso-wrap-style:square;mso-width-percent:0;mso-height-percent:0;mso-wrap-distance-left:9pt;mso-wrap-distance-top:0;mso-wrap-distance-right:9pt;mso-wrap-distance-bottom:0;mso-position-horizontal:absolute;mso-position-horizontal-relative:page;mso-position-vertical:absolute;mso-position-vertical-relative:page;mso-width-percent:0;mso-height-percent:0;mso-width-relative:page;mso-height-relative:margin;v-text-anchor:middle" o:gfxdata="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" fillcolor="#f0720a" strokecolor="#538135 [2409]" strokeweight="2pt">
+                <v:textbox>
+                  <w:txbxContent>
+                    <w:p>
+                      <w:pPr>
+                        <w:jc w:val="center"/>
+                        <w:rPr>
+                          <w:color w:val="FFFFFF" w:themeColor="background1"/>
+                          <w:sz w:val="24"/>
+                        </w:rPr>
+                      </w:pPr>
+                    </w:p>
+                    <w:p>
+                      <w:pPr>
+                        <w:jc w:val="center"/>
+                        <w:rPr>
+                          <w:color w:val="FFFFFF" w:themeColor="background1"/>
+                          <w:sz w:val="24"/>
+                        </w:rPr>
+                      </w:pPr>
+                    </w:p>
+                  </w:txbxContent>
+                </v:textbox>
+                <w10:wrap anchorx="page" anchory="page"/>
+              </v:rect>
+            </w:pict>
+          </mc:Fallback>
+        </mc:AlternateContent>
+      </w:r>
+      <w:r>
+        <w:rPr>
+          <w:noProof/>
+        </w:rPr>
+        <mc:AlternateContent>
+          <mc:Choice Requires="wps">
+            <w:drawing>
+              <wp:anchor distT="0" distB="0" distL="114300" distR="114300" simplePos="0" relativeHeight="251664384" behindDoc="0" locked="0" layoutInCell="1" allowOverlap="1" wp14:anchorId="51821F58" wp14:editId="4D612134">
+                <wp:simplePos x="0" y="0"/>
+                <wp:positionH relativeFrom="page">
+                  <wp:posOffset>3705101</wp:posOffset>
+                </wp:positionH>
+                <wp:positionV relativeFrom="page">
+                  <wp:posOffset>5902037</wp:posOffset>
+                </wp:positionV>
+                <wp:extent cx="2271395" cy="1485282"/>
+                <wp:effectExtent l="0" t="0" r="0" b="635"/>
+                <wp:wrapSquare wrapText="bothSides"/>
+                <wp:docPr id="5" name="Caixa de texto 5"/>
+                <wp:cNvGraphicFramePr>
+                  <a:graphicFrameLocks xmlns:a="http://schemas.openxmlformats.org/drawingml/2006/main"/>
+                </wp:cNvGraphicFramePr>
+                <a:graphic xmlns:a="http://schemas.openxmlformats.org/drawingml/2006/main">
+                  <a:graphicData uri="http://schemas.microsoft.com/office/word/2010/wordprocessingShape">
+                    <wps:wsp>
+                      <wps:cNvSpPr txBox="1">
+                        <a:spLocks noChangeArrowheads="1"/>
+                      </wps:cNvSpPr>
+                      <wps:spPr bwMode="auto">
+                        <a:xfrm>
+                          <a:off x="0" y="0"/>
+                          <a:ext cx="2271395" cy="1485282"/>
+                        </a:xfrm>
+                        <a:prstGeom prst="rect">
+                          <a:avLst/>
+                        </a:prstGeom>
+                        <a:noFill/>
+                        <a:ln>
+                          <a:noFill/>
+                        </a:ln>
+                        <a:extLst>
+                          <a:ext uri="{909E8E84-426E-40DD-AFC4-6F175D3DCCD1}">
+                            <a14:hiddenFill xmlns:a14="http://schemas.microsoft.com/office/drawing/2010/main">
+                              <a:solidFill>
+                                <a:srgbClr val="FFFFFF"/>
+                              </a:solidFill>
+                            </a14:hiddenFill>
+                          </a:ext>
+                          <a:ext uri="{91240B29-F687-4F45-9708-019B960494DF}">
+                            <a14:hiddenLine xmlns:a14="http://schemas.microsoft.com/office/drawing/2010/main" w="6350">
+                              <a:solidFill>
+                                <a:srgbClr val="000000"/>
+                              </a:solidFill>
+                              <a:miter lim="800000"/>
+                              <a:headEnd/>
+                              <a:tailEnd/>
+                            </a14:hiddenLine>
+                          </a:ext>
+                        </a:extLst>
+                      </wps:spPr>
+                      <wps:txbx>
+                        <w:txbxContent>
+                          <w:p>
+                            <w:pPr>
+                              <w:pStyle w:val="NoSpacing"/>
+                              <w:widowControl w:val="0"/>
+                              <w:rPr>
+                                <w:b/>
+                                <w:sz w:val="24"/>
+                                <w:szCs w:val="24"/>
+                              </w:rPr>
+                            </w:pPr>
+                            <w:r>
+                              <w:rPr>
+                                <w:b/>
+                                <w:sz w:val="24"/>
+                                <w:szCs w:val="24"/>
+                              </w:rPr>
+                              <w:t xml:space="preserve">Turma </w:t>
+                            </w:r>
+                            <w:r>
+                              <w:rPr>
+                                <w:b/>
+                                <w:sz w:val="24"/>
+                                <w:szCs w:val="24"/>
+                              </w:rPr>
+                              <w:t>3DE</w:t>
+                            </w:r>
+                            <w:r>
+                              <w:rPr>
+                                <w:b/>
+                                <w:sz w:val="24"/>
+                                <w:szCs w:val="24"/>
+                              </w:rPr>
+                              <w:t xml:space="preserve"> </w:t>
+                            </w:r>
+                          </w:p>
+                          <w:p>
+                            <w:pPr>
+                              <w:pStyle w:val="NoSpacing"/>
+                              <w:widowControl w:val="0"/>
+                              <w:rPr>
+                                <w:b/>
+                                <w:i/>
+                                <w:sz w:val="24"/>
+                                <w:szCs w:val="24"/>
+                              </w:rPr>
+                            </w:pPr>
+                          </w:p>
+                          <w:p>
+                            <w:pPr>
+                              <w:pStyle w:val="NoSpacing"/>
+                              <w:widowControl w:val="0"/>
+                              <w:rPr>
+                                <w:sz w:val="24"/>
+                                <w:szCs w:val="24"/>
+                              </w:rPr>
+                            </w:pPr>
+                            <w:r>
+                              <w:rPr>
+                                <w:sz w:val="24"/>
+                                <w:szCs w:val="24"/>
+                              </w:rPr>
+                              <w:t>João Pires (1150455)</w:t>
+                            </w:r>
+                          </w:p>
+                          <w:p>
+                            <w:pPr>
+                              <w:pStyle w:val="NoSpacing"/>
+                              <w:widowControl w:val="0"/>
+                              <w:rPr>
+                                <w:sz w:val="24"/>
+                                <w:szCs w:val="24"/>
+                              </w:rPr>
+                            </w:pPr>
+                            <w:r>
+                              <w:rPr>
+                                <w:sz w:val="24"/>
+                                <w:szCs w:val="24"/>
+                              </w:rPr>
+                              <w:t>Sérgio Carreirinha</w:t>
+                            </w:r>
+                            <w:r>
+                              <w:rPr>
+                                <w:sz w:val="24"/>
+                                <w:szCs w:val="24"/>
+                              </w:rPr>
+                              <w:t>(11</w:t>
+                            </w:r>
+                            <w:r>
+                              <w:rPr>
+                                <w:sz w:val="24"/>
+                                <w:szCs w:val="24"/>
+                              </w:rPr>
+                              <w:t>80</w:t>
+                            </w:r>
+                            <w:r>
+                              <w:rPr>
+                                <w:sz w:val="24"/>
+                                <w:szCs w:val="24"/>
+                              </w:rPr>
+                              <w:t>800</w:t>
+                            </w:r>
+                            <w:r>
+                              <w:rPr>
+                                <w:sz w:val="24"/>
+                                <w:szCs w:val="24"/>
+                              </w:rPr>
+                              <w:t>)</w:t>
+                            </w:r>
+                          </w:p>
+                          <w:p>
+                            <w:pPr>
+                              <w:pStyle w:val="NoSpacing"/>
+                              <w:widowControl w:val="0"/>
+                              <w:rPr>
+                                <w:sz w:val="24"/>
+                                <w:szCs w:val="24"/>
+                              </w:rPr>
+                            </w:pPr>
+                            <w:r>
+                              <w:rPr>
+                                <w:sz w:val="24"/>
+                                <w:szCs w:val="24"/>
+                              </w:rPr>
+                              <w:t>César Ferreira</w:t>
+                            </w:r>
+                            <w:r>
+                              <w:rPr>
+                                <w:sz w:val="24"/>
+                                <w:szCs w:val="24"/>
+                              </w:rPr>
+                              <w:t xml:space="preserve"> (1</w:t>
+                            </w:r>
+                            <w:r>
+                              <w:rPr>
+                                <w:sz w:val="24"/>
+                                <w:szCs w:val="24"/>
+                              </w:rPr>
+                              <w:t>1</w:t>
+                            </w:r>
+                            <w:r>
+                              <w:rPr>
+                                <w:sz w:val="24"/>
+                                <w:szCs w:val="24"/>
+                              </w:rPr>
+                              <w:t>80811</w:t>
+                            </w:r>
+                            <w:r>
+                              <w:rPr>
+                                <w:sz w:val="24"/>
+                                <w:szCs w:val="24"/>
+                              </w:rPr>
+                              <w:t>)</w:t>
+                            </w:r>
+                          </w:p>
+                          <w:p>
+                            <w:pPr>
+                              <w:pStyle w:val="NoSpacing"/>
+                              <w:widowControl w:val="0"/>
+                              <w:rPr>
+                                <w:sz w:val="24"/>
+                                <w:szCs w:val="24"/>
+                              </w:rPr>
+                            </w:pPr>
+                            <w:r>
+                              <w:rPr>
+                                <w:sz w:val="24"/>
+                                <w:szCs w:val="24"/>
+                              </w:rPr>
+                              <w:t>José Cunha (118</w:t>
+                            </w:r>
+                            <w:r>
+                              <w:rPr>
+                                <w:sz w:val="24"/>
+                                <w:szCs w:val="24"/>
+                              </w:rPr>
+                              <w:t>1494</w:t>
+                            </w:r>
+                          </w:p>
+                          <w:p>
+                            <w:pPr>
+                              <w:pStyle w:val="NoSpacing"/>
+                              <w:widowControl w:val="0"/>
+                              <w:rPr>
+                                <w:sz w:val="24"/>
+                                <w:szCs w:val="24"/>
+                              </w:rPr>
+                            </w:pPr>
+                            <w:r>
+                              <w:rPr>
+                                <w:sz w:val="24"/>
+                                <w:szCs w:val="24"/>
+                              </w:rPr>
+                              <w:t xml:space="preserve">Frasncisco Tavares </w:t>
+                            </w:r>
+                            <w:r>
+                              <w:rPr>
+                                <w:sz w:val="24"/>
+                                <w:szCs w:val="24"/>
+                              </w:rPr>
+                              <w:t>(</w:t>
+                            </w:r>
+                            <w:r>
+                              <w:rPr>
+                                <w:sz w:val="24"/>
+                                <w:szCs w:val="24"/>
+                              </w:rPr>
+                              <w:t>1181</w:t>
+                            </w:r>
+                            <w:r>
+                              <w:rPr>
+                                <w:sz w:val="24"/>
+                                <w:szCs w:val="24"/>
+                              </w:rPr>
+                              <w:t>844)</w:t>
+                            </w:r>
+                          </w:p>
+                        </w:txbxContent>
+                      </wps:txbx>
+                      <wps:bodyPr rot="0" vert="horz" wrap="square" lIns="91440" tIns="45720" rIns="91440" bIns="45720" anchor="t" anchorCtr="0" upright="1">
+                        <a:noAutofit/>
+                      </wps:bodyPr>
+                    </wps:wsp>
+                  </a:graphicData>
+                </a:graphic>
+                <wp14:sizeRelH relativeFrom="page">
+                  <wp14:pctWidth>0</wp14:pctWidth>
+                </wp14:sizeRelH>
+                <wp14:sizeRelV relativeFrom="margin">
+                  <wp14:pctHeight>0</wp14:pctHeight>
+                </wp14:sizeRelV>
+              </wp:anchor>
+            </w:drawing>
+          </mc:Choice>
+          <mc:Fallback>
+            <w:pict>
+              <v:shapetype w14:anchorId="51821F58" id="_x0000_t202" coordsize="21600,21600" o:spt="202" path="m,l,21600r21600,l21600,xe">
+                <v:stroke joinstyle="miter"/>
+                <v:path gradientshapeok="t" o:connecttype="rect"/>
+              </v:shapetype>
+              <v:shape id="Caixa de texto 5" o:spid="_x0000_s1028" type="#_x0000_t202" style="position:absolute;margin-left:291.75pt;margin-top:464.75pt;width:178.85pt;height:116.95pt;z-index:251664384;visibility:visible;mso-wrap-style:square;mso-width-percent:0;mso-height-percent:0;mso-wrap-distance-left:9pt;mso-wrap-distance-top:0;mso-wrap-distance-right:9pt;mso-wrap-distance-bottom:0;mso-position-horizontal:absolute;mso-position-horizontal-relative:page;mso-position-vertical:absolute;mso-position-vertical-relative:page;mso-width-percent:0;mso-height-percent:0;mso-width-relative:page;mso-height-relative:margin;v-text-anchor:top" o:gfxdata="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" filled="f" stroked="f" strokeweight=".5pt">
+                <v:textbox>
+                  <w:txbxContent>
+                    <w:p>
+                      <w:pPr>
+                        <w:pStyle w:val="NoSpacing"/>
+                        <w:widowControl w:val="0"/>
+                        <w:rPr>
+                          <w:b/>
+                          <w:sz w:val="24"/>
+                          <w:szCs w:val="24"/>
+                        </w:rPr>
+                      </w:pPr>
+                      <w:r>
+                        <w:rPr>
+                          <w:b/>
+                          <w:sz w:val="24"/>
+                          <w:szCs w:val="24"/>
+                        </w:rPr>
+                        <w:t xml:space="preserve">Turma </w:t>
+                      </w:r>
+                      <w:r>
+                        <w:rPr>
+                          <w:b/>
+                          <w:sz w:val="24"/>
+                          <w:szCs w:val="24"/>
+                        </w:rPr>
+                        <w:t>3DE</w:t>
+                      </w:r>
+                      <w:r>
+                        <w:rPr>
+                          <w:b/>
+                          <w:sz w:val="24"/>
+                          <w:szCs w:val="24"/>
+                        </w:rPr>
+                        <w:t xml:space="preserve"> </w:t>
+                      </w:r>
+                    </w:p>
+                    <w:p>
+                      <w:pPr>
+                        <w:pStyle w:val="NoSpacing"/>
+                        <w:widowControl w:val="0"/>
+                        <w:rPr>
+                          <w:b/>
+                          <w:i/>
+                          <w:sz w:val="24"/>
+                          <w:szCs w:val="24"/>
+                        </w:rPr>
+                      </w:pPr>
+                    </w:p>
+                    <w:p>
+                      <w:pPr>
+                        <w:pStyle w:val="NoSpacing"/>
+                        <w:widowControl w:val="0"/>
+                        <w:rPr>
+                          <w:sz w:val="24"/>
+                          <w:szCs w:val="24"/>
+                        </w:rPr>
+                      </w:pPr>
+                      <w:r>
+                        <w:rPr>
+                          <w:sz w:val="24"/>
+                          <w:szCs w:val="24"/>
+                        </w:rPr>
+                        <w:t>João Pires (1150455)</w:t>
+                      </w:r>
+                    </w:p>
+                    <w:p>
+                      <w:pPr>
+                        <w:pStyle w:val="NoSpacing"/>
+                        <w:widowControl w:val="0"/>
+                        <w:rPr>
+                          <w:sz w:val="24"/>
+                          <w:szCs w:val="24"/>
+                        </w:rPr>
+                      </w:pPr>
+                      <w:r>
+                        <w:rPr>
+                          <w:sz w:val="24"/>
+                          <w:szCs w:val="24"/>
+                        </w:rPr>
+                        <w:t>Sérgio Carreirinha</w:t>
+                      </w:r>
+                      <w:r>
+                        <w:rPr>
+                          <w:sz w:val="24"/>
+                          <w:szCs w:val="24"/>
+                        </w:rPr>
+                        <w:t>(11</w:t>
+                      </w:r>
+                      <w:r>
+                        <w:rPr>
+                          <w:sz w:val="24"/>
+                          <w:szCs w:val="24"/>
+                        </w:rPr>
+                        <w:t>80</w:t>
+                      </w:r>
+                      <w:r>
+                        <w:rPr>
+                          <w:sz w:val="24"/>
+                          <w:szCs w:val="24"/>
+                        </w:rPr>
+                        <w:t>800</w:t>
+                      </w:r>
+                      <w:r>
+                        <w:rPr>
+                          <w:sz w:val="24"/>
+                          <w:szCs w:val="24"/>
+                        </w:rPr>
+                        <w:t>)</w:t>
+                      </w:r>
+                    </w:p>
+                    <w:p>
+                      <w:pPr>
+                        <w:pStyle w:val="NoSpacing"/>
+                        <w:widowControl w:val="0"/>
+                        <w:rPr>
+                          <w:sz w:val="24"/>
+                          <w:szCs w:val="24"/>
+                        </w:rPr>
+                      </w:pPr>
+                      <w:r>
+                        <w:rPr>
+                          <w:sz w:val="24"/>
+                          <w:szCs w:val="24"/>
+                        </w:rPr>
+                        <w:t>César Ferreira</w:t>
+                      </w:r>
+                      <w:r>
+                        <w:rPr>
+                          <w:sz w:val="24"/>
+                          <w:szCs w:val="24"/>
+                        </w:rPr>
+                        <w:t xml:space="preserve"> (1</w:t>
+                      </w:r>
+                      <w:r>
+                        <w:rPr>
+                          <w:sz w:val="24"/>
+                          <w:szCs w:val="24"/>
+                        </w:rPr>
+                        <w:t>1</w:t>
+                      </w:r>
+                      <w:r>
+                        <w:rPr>
+                          <w:sz w:val="24"/>
+                          <w:szCs w:val="24"/>
+                        </w:rPr>
+                        <w:t>80811</w:t>
+                      </w:r>
+                      <w:r>
+                        <w:rPr>
+                          <w:sz w:val="24"/>
+                          <w:szCs w:val="24"/>
+                        </w:rPr>
+                        <w:t>)</w:t>
+                      </w:r>
+                    </w:p>
+                    <w:p>
+                      <w:pPr>
+                        <w:pStyle w:val="NoSpacing"/>
+                        <w:widowControl w:val="0"/>
+                        <w:rPr>
+                          <w:sz w:val="24"/>
+                          <w:szCs w:val="24"/>
+                        </w:rPr>
+                      </w:pPr>
+                      <w:r>
+                        <w:rPr>
+                          <w:sz w:val="24"/>
+                          <w:szCs w:val="24"/>
+                        </w:rPr>
+                        <w:t>José Cunha (118</w:t>
+                      </w:r>
+                      <w:r>
+                        <w:rPr>
+                          <w:sz w:val="24"/>
+                          <w:szCs w:val="24"/>
+                        </w:rPr>
+                        <w:t>1494</w:t>
+                      </w:r>
+                    </w:p>
+                    <w:p>
+                      <w:pPr>
+                        <w:pStyle w:val="NoSpacing"/>
+                        <w:widowControl w:val="0"/>
+                        <w:rPr>
+                          <w:sz w:val="24"/>
+                          <w:szCs w:val="24"/>
+                        </w:rPr>
+                      </w:pPr>
+                      <w:r>
+                        <w:rPr>
+                          <w:sz w:val="24"/>
+                          <w:szCs w:val="24"/>
+                        </w:rPr>
+                        <w:t xml:space="preserve">Frasncisco Tavares </w:t>
+                      </w:r>
+                      <w:r>
+                        <w:rPr>
+                          <w:sz w:val="24"/>
+                          <w:szCs w:val="24"/>
+                        </w:rPr>
+                        <w:t>(</w:t>
+                      </w:r>
+                      <w:r>
+                        <w:rPr>
+                          <w:sz w:val="24"/>
+                          <w:szCs w:val="24"/>
+                        </w:rPr>
+                        <w:t>1181</w:t>
+                      </w:r>
+                      <w:r>
+                        <w:rPr>
+                          <w:sz w:val="24"/>
+                          <w:szCs w:val="24"/>
+                        </w:rPr>
+                        <w:t>844)</w:t>
+                      </w:r>
+                    </w:p>
+                  </w:txbxContent>
+                </v:textbox>
+                <w10:wrap type="square" anchorx="page" anchory="page"/>
+              </v:shape>
+            </w:pict>
+          </mc:Fallback>
+        </mc:AlternateContent>
+      </w:r>
+      <w:r>
+        <w:rPr>
+          <w:noProof/>
+        </w:rPr>
+        <mc:AlternateContent>
+          <mc:Choice Requires="wps">
+            <w:drawing>
+              <wp:anchor distT="0" distB="0" distL="114300" distR="114300" simplePos="0" relativeHeight="251662336" behindDoc="0" locked="0" layoutInCell="1" allowOverlap="1" wp14:anchorId="2B09993D" wp14:editId="28E83682">
+                <wp:simplePos x="0" y="0"/>
+                <wp:positionH relativeFrom="margin">
+                  <wp:posOffset>2719705</wp:posOffset>
+                </wp:positionH>
+                <wp:positionV relativeFrom="page">
+                  <wp:posOffset>3615690</wp:posOffset>
+                </wp:positionV>
+                <wp:extent cx="2902585" cy="1030605"/>
+                <wp:effectExtent l="0" t="0" r="0" b="1270"/>
+                <wp:wrapSquare wrapText="bothSides"/>
+                <wp:docPr id="13" name="Caixa de texto 13"/>
+                <wp:cNvGraphicFramePr>
+                  <a:graphicFrameLocks xmlns:a="http://schemas.openxmlformats.org/drawingml/2006/main"/>
+                </wp:cNvGraphicFramePr>
+                <a:graphic xmlns:a="http://schemas.openxmlformats.org/drawingml/2006/main">
+                  <a:graphicData uri="http://schemas.microsoft.com/office/word/2010/wordprocessingShape">
+                    <wps:wsp>
+                      <wps:cNvSpPr txBox="1">
+                        <a:spLocks noChangeArrowheads="1"/>
+                      </wps:cNvSpPr>
+                      <wps:spPr bwMode="auto">
+                        <a:xfrm>
+                          <a:off x="0" y="0"/>
+                          <a:ext cx="2902585" cy="997585"/>
+                        </a:xfrm>
+                        <a:prstGeom prst="rect">
+                          <a:avLst/>
+                        </a:prstGeom>
+                        <a:noFill/>
+                        <a:ln>
+                          <a:noFill/>
+                        </a:ln>
+                        <a:extLst>
+                          <a:ext uri="{909E8E84-426E-40DD-AFC4-6F175D3DCCD1}">
+                            <a14:hiddenFill xmlns:a14="http://schemas.microsoft.com/office/drawing/2010/main">
+                              <a:solidFill>
+                                <a:srgbClr val="FFFFFF"/>
+                              </a:solidFill>
+                            </a14:hiddenFill>
+                          </a:ext>
+                          <a:ext uri="{91240B29-F687-4F45-9708-019B960494DF}">
+                            <a14:hiddenLine xmlns:a14="http://schemas.microsoft.com/office/drawing/2010/main" w="6350">
+                              <a:solidFill>
+                                <a:srgbClr val="000000"/>
+                              </a:solidFill>
+                              <a:miter lim="800000"/>
+                              <a:headEnd/>
+                              <a:tailEnd/>
+                            </a14:hiddenLine>
+                          </a:ext>
+                        </a:extLst>
+                      </wps:spPr>
+                      <wps:txbx>
+                        <w:txbxContent>
+                          <w:sdt>
+                            <w:sdtPr>
+                              <w:rPr>
+                                <w:rFonts w:ascii="Times New Roman" w:hAnsi="Times New Roman" w:cs="Times New Roman"/>
+                                <w:sz w:val="48"/>
+                                <w:szCs w:val="48"/>
+                              </w:rPr>
+                              <w:alias w:val="Título"/>
+                              <w:id w:val="1024511646"/>
+                              <w:dataBinding w:prefixMappings="xmlns:ns0='http://schemas.openxmlformats.org/package/2006/metadata/core-properties' xmlns:ns1='http://purl.org/dc/elements/1.1/'" w:xpath="/ns0:coreProperties[1]/ns1:title[1]" w:storeItemID="{6C3C8BC8-F283-45AE-878A-BAB7291924A1}"/>
+                              <w:text/>
+                            </w:sdtPr>
+                            <w:sdtContent>
+                              <w:p>
+                                <w:pPr>
+                                  <w:rPr>
+                                    <w:rFonts w:asciiTheme="majorHAnsi" w:hAnsiTheme="majorHAnsi"/>
+                                    <w:sz w:val="44"/>
+                                    <w:szCs w:val="48"/>
+                                  </w:rPr>
+                                </w:pPr>
+                                <w:r>
+                                  <w:rPr>
+                                    <w:rFonts w:ascii="Times New Roman" w:hAnsi="Times New Roman" w:cs="Times New Roman"/>
+                                    <w:sz w:val="48"/>
+                                    <w:szCs w:val="48"/>
+                                  </w:rPr>
+                                  <w:t>Plano de Recuperação em caso de Desastre</w:t>
+                                </w:r>
+                              </w:p>
+                            </w:sdtContent>
+                          </w:sdt>
+                          <w:p>
+                            <w:pPr>
+                              <w:rPr>
+                                <w:rFonts w:asciiTheme="majorHAnsi" w:hAnsiTheme="majorHAnsi"/>
+                                <w:sz w:val="28"/>
+                                <w:szCs w:val="32"/>
+                              </w:rPr>
+                            </w:pPr>
+                            <w:r>
+                              <w:rPr>
+                                <w:rFonts w:asciiTheme="majorHAnsi" w:hAnsiTheme="majorHAnsi"/>
+                                <w:sz w:val="36"/>
+                                <w:szCs w:val="32"/>
+                              </w:rPr>
+                              <w:t>Administração de Sistemas</w:t>
+                            </w:r>
+                          </w:p>
+                        </w:txbxContent>
+                      </wps:txbx>
+                      <wps:bodyPr rot="0" vert="horz" wrap="square" lIns="91440" tIns="45720" rIns="91440" bIns="45720" anchor="t" anchorCtr="0" upright="1">
+                        <a:spAutoFit/>
+                      </wps:bodyPr>
+                    </wps:wsp>
+                  </a:graphicData>
+                </a:graphic>
+                <wp14:sizeRelH relativeFrom="page">
+                  <wp14:pctWidth>0</wp14:pctWidth>
+                </wp14:sizeRelH>
+                <wp14:sizeRelV relativeFrom="page">
+                  <wp14:pctHeight>28000</wp14:pctHeight>
+                </wp14:sizeRelV>
+              </wp:anchor>
+            </w:drawing>
+          </mc:Choice>
+          <mc:Fallback>
+            <w:pict>
+              <v:shape w14:anchorId="2B09993D" id="Caixa de texto 13" o:spid="_x0000_s1029" type="#_x0000_t202" style="position:absolute;margin-left:214.15pt;margin-top:284.7pt;width:228.55pt;height:81.15pt;z-index:251662336;visibility:visible;mso-wrap-style:square;mso-width-percent:0;mso-height-percent:280;mso-wrap-distance-left:9pt;mso-wrap-distance-top:0;mso-wrap-distance-right:9pt;mso-wrap-distance-bottom:0;mso-position-horizontal:absolute;mso-position-horizontal-relative:margin;mso-position-vertical:absolute;mso-position-vertical-relative:page;mso-width-percent:0;mso-height-percent:280;mso-width-relative:page;mso-height-relative:page;v-text-anchor:top" o:gfxdata="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" filled="f" stroked="f" strokeweight=".5pt">
+                <v:textbox style="mso-fit-shape-to-text:t">
+                  <w:txbxContent>
+                    <w:sdt>
+                      <w:sdtPr>
+                        <w:rPr>
+                          <w:rFonts w:ascii="Times New Roman" w:hAnsi="Times New Roman" w:cs="Times New Roman"/>
+                          <w:sz w:val="48"/>
+                          <w:szCs w:val="48"/>
+                        </w:rPr>
+                        <w:alias w:val="Título"/>
+                        <w:id w:val="1024511646"/>
+                        <w:dataBinding w:prefixMappings="xmlns:ns0='http://schemas.openxmlformats.org/package/2006/metadata/core-properties' xmlns:ns1='http://purl.org/dc/elements/1.1/'" w:xpath="/ns0:coreProperties[1]/ns1:title[1]" w:storeItemID="{6C3C8BC8-F283-45AE-878A-BAB7291924A1}"/>
+                        <w:text/>
+                      </w:sdtPr>
+                      <w:sdtContent>
+                        <w:p>
+                          <w:pPr>
+                            <w:rPr>
+                              <w:rFonts w:asciiTheme="majorHAnsi" w:hAnsiTheme="majorHAnsi"/>
+                              <w:sz w:val="44"/>
+                              <w:szCs w:val="48"/>
+                            </w:rPr>
+                          </w:pPr>
+                          <w:r>
+                            <w:rPr>
+                              <w:rFonts w:ascii="Times New Roman" w:hAnsi="Times New Roman" w:cs="Times New Roman"/>
+                              <w:sz w:val="48"/>
+                              <w:szCs w:val="48"/>
+                            </w:rPr>
+                            <w:t>Plano de Recuperação em caso de Desastre</w:t>
+                          </w:r>
+                        </w:p>
+                      </w:sdtContent>
+                    </w:sdt>
+                    <w:p>
+                      <w:pPr>
+                        <w:rPr>
+                          <w:rFonts w:asciiTheme="majorHAnsi" w:hAnsiTheme="majorHAnsi"/>
+                          <w:sz w:val="28"/>
+                          <w:szCs w:val="32"/>
+                        </w:rPr>
+                      </w:pPr>
+                      <w:r>
+                        <w:rPr>
+                          <w:rFonts w:asciiTheme="majorHAnsi" w:hAnsiTheme="majorHAnsi"/>
+                          <w:sz w:val="36"/>
+                          <w:szCs w:val="32"/>
+                        </w:rPr>
+                        <w:t>Administração de Sistemas</w:t>
+                      </w:r>
+                    </w:p>
+                  </w:txbxContent>
+                </v:textbox>
+                <w10:wrap type="square" anchorx="margin" anchory="page"/>
+              </v:shape>
+            </w:pict>
+          </mc:Fallback>
+        </mc:AlternateContent>
+      </w:r>
+      <w:r>
+        <w:rPr>
+          <w:noProof/>
+        </w:rPr>
+        <mc:AlternateContent>
+          <mc:Choice Requires="wps">
+            <w:drawing>
+              <wp:anchor distT="0" distB="0" distL="114300" distR="114300" simplePos="0" relativeHeight="251665408" behindDoc="0" locked="0" layoutInCell="1" allowOverlap="1" wp14:anchorId="591572B8" wp14:editId="721B8618">
+                <wp:simplePos x="0" y="0"/>
+                <wp:positionH relativeFrom="page">
+                  <wp:posOffset>3676650</wp:posOffset>
+                </wp:positionH>
+                <wp:positionV relativeFrom="page">
+                  <wp:posOffset>7772400</wp:posOffset>
+                </wp:positionV>
+                <wp:extent cx="2406650" cy="1762125"/>
+                <wp:effectExtent l="0" t="0" r="0" b="9525"/>
+                <wp:wrapSquare wrapText="bothSides"/>
+                <wp:docPr id="9" name="Caixa de texto 9"/>
+                <wp:cNvGraphicFramePr>
+                  <a:graphicFrameLocks xmlns:a="http://schemas.openxmlformats.org/drawingml/2006/main"/>
+                </wp:cNvGraphicFramePr>
+                <a:graphic xmlns:a="http://schemas.openxmlformats.org/drawingml/2006/main">
+                  <a:graphicData uri="http://schemas.microsoft.com/office/word/2010/wordprocessingShape">
+                    <wps:wsp>
+                      <wps:cNvSpPr txBox="1">
+                        <a:spLocks noChangeArrowheads="1"/>
+                      </wps:cNvSpPr>
+                      <wps:spPr bwMode="auto">
+                        <a:xfrm>
+                          <a:off x="0" y="0"/>
+                          <a:ext cx="2406650" cy="1762125"/>
+                        </a:xfrm>
+                        <a:prstGeom prst="rect">
+                          <a:avLst/>
+                        </a:prstGeom>
+                        <a:noFill/>
+                        <a:ln>
+                          <a:noFill/>
+                        </a:ln>
+                        <a:extLst>
+                          <a:ext uri="{909E8E84-426E-40DD-AFC4-6F175D3DCCD1}">
+                            <a14:hiddenFill xmlns:a14="http://schemas.microsoft.com/office/drawing/2010/main">
+                              <a:solidFill>
+                                <a:srgbClr val="FFFFFF"/>
+                              </a:solidFill>
+                            </a14:hiddenFill>
+                          </a:ext>
+                          <a:ext uri="{91240B29-F687-4F45-9708-019B960494DF}">
+                            <a14:hiddenLine xmlns:a14="http://schemas.microsoft.com/office/drawing/2010/main" w="6350">
+                              <a:solidFill>
+                                <a:srgbClr val="000000"/>
+                              </a:solidFill>
+                              <a:miter lim="800000"/>
+                              <a:headEnd/>
+                              <a:tailEnd/>
+                            </a14:hiddenLine>
+                          </a:ext>
+                        </a:extLst>
+                      </wps:spPr>
+                      <wps:txbx>
+                        <w:txbxContent>
+                          <w:p>
+                            <w:pPr>
+                              <w:pStyle w:val="NoSpacing"/>
+                              <w:widowControl w:val="0"/>
+                              <w:rPr>
+                                <w:sz w:val="24"/>
+                                <w:szCs w:val="24"/>
+                                <w:u w:val="single"/>
+                              </w:rPr>
+                            </w:pPr>
+                            <w:r>
+                              <w:rPr>
+                                <w:b/>
+                                <w:sz w:val="24"/>
+                                <w:szCs w:val="24"/>
+                              </w:rPr>
+                              <w:t xml:space="preserve">Docente </w:t>
+                            </w:r>
+                          </w:p>
+                          <w:p>
+                            <w:pPr>
+                              <w:pStyle w:val="NoSpacing"/>
+                              <w:widowControl w:val="0"/>
+                              <w:rPr>
+                                <w:b/>
+                                <w:sz w:val="24"/>
+                                <w:szCs w:val="24"/>
+                              </w:rPr>
+                            </w:pPr>
+                            <w:r>
+                              <w:rPr>
+                                <w:b/>
+                                <w:sz w:val="24"/>
+                                <w:szCs w:val="24"/>
+                              </w:rPr>
+                              <w:t>André Moreira (ASC)</w:t>
+                            </w:r>
+                          </w:p>
+                        </w:txbxContent>
+                      </wps:txbx>
+                      <wps:bodyPr rot="0" vert="horz" wrap="square" lIns="91440" tIns="45720" rIns="91440" bIns="45720" anchor="t" anchorCtr="0" upright="1">
+                        <a:noAutofit/>
+                      </wps:bodyPr>
+                    </wps:wsp>
+                  </a:graphicData>
+                </a:graphic>
+                <wp14:sizeRelH relativeFrom="page">
+                  <wp14:pctWidth>0</wp14:pctWidth>
+                </wp14:sizeRelH>
+                <wp14:sizeRelV relativeFrom="margin">
+                  <wp14:pctHeight>0</wp14:pctHeight>
+                </wp14:sizeRelV>
+              </wp:anchor>
+            </w:drawing>
+          </mc:Choice>
+          <mc:Fallback>
+            <w:pict>
+              <v:shape w14:anchorId="591572B8" id="Caixa de texto 9" o:spid="_x0000_s1030" type="#_x0000_t202" style="position:absolute;margin-left:289.5pt;margin-top:612pt;width:189.5pt;height:138.75pt;z-index:251665408;visibility:visible;mso-wrap-style:square;mso-width-percent:0;mso-height-percent:0;mso-wrap-distance-left:9pt;mso-wrap-distance-top:0;mso-wrap-distance-right:9pt;mso-wrap-distance-bottom:0;mso-position-horizontal:absolute;mso-position-horizontal-relative:page;mso-position-vertical:absolute;mso-position-vertical-relative:page;mso-width-percent:0;mso-height-percent:0;mso-width-relative:page;mso-height-relative:margin;v-text-anchor:top" o:gfxdata="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" filled="f" stroked="f" strokeweight=".5pt">
+                <v:textbox>
+                  <w:txbxContent>
+                    <w:p>
+                      <w:pPr>
+                        <w:pStyle w:val="NoSpacing"/>
+                        <w:widowControl w:val="0"/>
+                        <w:rPr>
+                          <w:sz w:val="24"/>
+                          <w:szCs w:val="24"/>
+                          <w:u w:val="single"/>
+                        </w:rPr>
+                      </w:pPr>
+                      <w:r>
+                        <w:rPr>
+                          <w:b/>
+                          <w:sz w:val="24"/>
+                          <w:szCs w:val="24"/>
+                        </w:rPr>
+                        <w:t xml:space="preserve">Docente </w:t>
+                      </w:r>
+                    </w:p>
+                    <w:p>
+                      <w:pPr>
+                        <w:pStyle w:val="NoSpacing"/>
+                        <w:widowControl w:val="0"/>
+                        <w:rPr>
+                          <w:b/>
+                          <w:sz w:val="24"/>
+                          <w:szCs w:val="24"/>
+                        </w:rPr>
+                      </w:pPr>
+                      <w:r>
+                        <w:rPr>
+                          <w:b/>
+                          <w:sz w:val="24"/>
+                          <w:szCs w:val="24"/>
+                        </w:rPr>
+                        <w:t>André Moreira (ASC)</w:t>
+                      </w:r>
+                    </w:p>
+                  </w:txbxContent>
+                </v:textbox>
+                <w10:wrap type="square" anchorx="page" anchory="page"/>
+              </v:shape>
+            </w:pict>
+          </mc:Fallback>
+        </mc:AlternateContent>
+      </w:r>
+      <w:r>
+        <w:rPr>
+          <w:rFonts w:asciiTheme="majorHAnsi" w:eastAsiaTheme="majorEastAsia" w:hAnsiTheme="majorHAnsi" w:cstheme="majorBidi"/>
+          <w:i/>
+          <w:iCs/>
+          <w:color w:val="FFFFFF" w:themeColor="background1"/>
+          <w:spacing w:val="15"/>
+          <w:sz w:val="24"/>
+          <w:szCs w:val="24"/>
+          <w:lang w:eastAsia="pt-PT"/>
         </w:rPr>
         <w:br w:type="page"/>
       </w:r>
@@ -259,7 +1443,7 @@
       <w:sdtContent>
         <w:p>
           <w:pPr>
-            <w:pStyle w:val="Cabealhodondice"/>
+            <w:pStyle w:val="TOCHeading"/>
             <w:jc w:val="both"/>
             <w:rPr>
               <w:rFonts w:ascii="Times New Roman" w:hAnsi="Times New Roman" w:cs="Times New Roman"/>
@@ -284,7 +1468,7 @@
         </w:p>
         <w:p>
           <w:pPr>
-            <w:pStyle w:val="ndice1"/>
+            <w:pStyle w:val="TOC1"/>
             <w:tabs>
               <w:tab w:val="right" w:leader="dot" w:pos="8494"/>
             </w:tabs>
@@ -306,7 +1490,7 @@
           <w:hyperlink w:anchor="_Toc62400222" w:history="1">
             <w:r>
               <w:rPr>
-                <w:rStyle w:val="Hiperligao"/>
+                <w:rStyle w:val="Hyperlink"/>
                 <w:noProof/>
                 <w:lang w:val="en-US"/>
               </w:rPr>
@@ -364,7 +1548,7 @@
         </w:p>
         <w:p>
           <w:pPr>
-            <w:pStyle w:val="ndice1"/>
+            <w:pStyle w:val="TOC1"/>
             <w:tabs>
               <w:tab w:val="right" w:leader="dot" w:pos="8494"/>
             </w:tabs>
@@ -377,7 +1561,7 @@
           <w:hyperlink w:anchor="_Toc62400223" w:history="1">
             <w:r>
               <w:rPr>
-                <w:rStyle w:val="Hiperligao"/>
+                <w:rStyle w:val="Hyperlink"/>
                 <w:noProof/>
               </w:rPr>
               <w:t>Introdução</w:t>
@@ -434,7 +1618,7 @@
         </w:p>
         <w:p>
           <w:pPr>
-            <w:pStyle w:val="ndice1"/>
+            <w:pStyle w:val="TOC1"/>
             <w:tabs>
               <w:tab w:val="right" w:leader="dot" w:pos="8494"/>
             </w:tabs>
@@ -447,7 +1631,7 @@
           <w:hyperlink w:anchor="_Toc62400224" w:history="1">
             <w:r>
               <w:rPr>
-                <w:rStyle w:val="Hiperligao"/>
+                <w:rStyle w:val="Hyperlink"/>
                 <w:noProof/>
               </w:rPr>
               <w:t>Objetivos</w:t>
@@ -504,7 +1688,7 @@
         </w:p>
         <w:p>
           <w:pPr>
-            <w:pStyle w:val="ndice1"/>
+            <w:pStyle w:val="TOC1"/>
             <w:tabs>
               <w:tab w:val="right" w:leader="dot" w:pos="8494"/>
             </w:tabs>
@@ -517,7 +1701,7 @@
           <w:hyperlink w:anchor="_Toc62400225" w:history="1">
             <w:r>
               <w:rPr>
-                <w:rStyle w:val="Hiperligao"/>
+                <w:rStyle w:val="Hyperlink"/>
                 <w:noProof/>
               </w:rPr>
               <w:t>Sistema</w:t>
@@ -574,7 +1758,7 @@
         </w:p>
         <w:p>
           <w:pPr>
-            <w:pStyle w:val="ndice1"/>
+            <w:pStyle w:val="TOC1"/>
             <w:tabs>
               <w:tab w:val="right" w:leader="dot" w:pos="8494"/>
             </w:tabs>
@@ -587,7 +1771,7 @@
           <w:hyperlink w:anchor="_Toc62400226" w:history="1">
             <w:r>
               <w:rPr>
-                <w:rStyle w:val="Hiperligao"/>
+                <w:rStyle w:val="Hyperlink"/>
                 <w:noProof/>
                 <w:lang w:val="en-US"/>
               </w:rPr>
@@ -645,7 +1829,7 @@
         </w:p>
         <w:p>
           <w:pPr>
-            <w:pStyle w:val="ndice1"/>
+            <w:pStyle w:val="TOC1"/>
             <w:tabs>
               <w:tab w:val="right" w:leader="dot" w:pos="8494"/>
             </w:tabs>
@@ -658,7 +1842,7 @@
           <w:hyperlink w:anchor="_Toc62400227" w:history="1">
             <w:r>
               <w:rPr>
-                <w:rStyle w:val="Hiperligao"/>
+                <w:rStyle w:val="Hyperlink"/>
                 <w:noProof/>
               </w:rPr>
               <w:t>Maximum Tolerable Downtime (MTD)</w:t>
@@ -715,7 +1899,7 @@
         </w:p>
         <w:p>
           <w:pPr>
-            <w:pStyle w:val="ndice1"/>
+            <w:pStyle w:val="TOC1"/>
             <w:tabs>
               <w:tab w:val="right" w:leader="dot" w:pos="8494"/>
             </w:tabs>
@@ -728,7 +1912,7 @@
           <w:hyperlink w:anchor="_Toc62400228" w:history="1">
             <w:r>
               <w:rPr>
-                <w:rStyle w:val="Hiperligao"/>
+                <w:rStyle w:val="Hyperlink"/>
                 <w:noProof/>
                 <w:lang w:val="en-US"/>
               </w:rPr>
@@ -786,7 +1970,7 @@
         </w:p>
         <w:p>
           <w:pPr>
-            <w:pStyle w:val="ndice1"/>
+            <w:pStyle w:val="TOC1"/>
             <w:tabs>
               <w:tab w:val="right" w:leader="dot" w:pos="8494"/>
             </w:tabs>
@@ -799,7 +1983,7 @@
           <w:hyperlink w:anchor="_Toc62400229" w:history="1">
             <w:r>
               <w:rPr>
-                <w:rStyle w:val="Hiperligao"/>
+                <w:rStyle w:val="Hyperlink"/>
                 <w:noProof/>
               </w:rPr>
               <w:t>Business Impact Analysis (BIA)</w:t>
@@ -856,7 +2040,7 @@
         </w:p>
         <w:p>
           <w:pPr>
-            <w:pStyle w:val="ndice1"/>
+            <w:pStyle w:val="TOC1"/>
             <w:tabs>
               <w:tab w:val="right" w:leader="dot" w:pos="8494"/>
             </w:tabs>
@@ -869,7 +2053,7 @@
           <w:hyperlink w:anchor="_Toc62400230" w:history="1">
             <w:r>
               <w:rPr>
-                <w:rStyle w:val="Hiperligao"/>
+                <w:rStyle w:val="Hyperlink"/>
                 <w:noProof/>
               </w:rPr>
               <w:t>Risk Assessment (RA)</w:t>
@@ -926,7 +2110,7 @@
         </w:p>
         <w:p>
           <w:pPr>
-            <w:pStyle w:val="ndice1"/>
+            <w:pStyle w:val="TOC1"/>
             <w:tabs>
               <w:tab w:val="right" w:leader="dot" w:pos="8494"/>
             </w:tabs>
@@ -939,7 +2123,7 @@
           <w:hyperlink w:anchor="_Toc62400231" w:history="1">
             <w:r>
               <w:rPr>
-                <w:rStyle w:val="Hiperligao"/>
+                <w:rStyle w:val="Hyperlink"/>
                 <w:noProof/>
                 <w:lang w:eastAsia="pt-PT"/>
               </w:rPr>
@@ -997,7 +2181,7 @@
         </w:p>
         <w:p>
           <w:pPr>
-            <w:pStyle w:val="ndice2"/>
+            <w:pStyle w:val="TOC2"/>
             <w:tabs>
               <w:tab w:val="right" w:leader="dot" w:pos="8494"/>
             </w:tabs>
@@ -1010,7 +2194,7 @@
           <w:hyperlink w:anchor="_Toc62400232" w:history="1">
             <w:r>
               <w:rPr>
-                <w:rStyle w:val="Hiperligao"/>
+                <w:rStyle w:val="Hyperlink"/>
                 <w:rFonts w:cs="Times New Roman"/>
                 <w:noProof/>
                 <w:lang w:eastAsia="pt-PT"/>
@@ -1069,7 +2253,7 @@
         </w:p>
         <w:p>
           <w:pPr>
-            <w:pStyle w:val="ndice2"/>
+            <w:pStyle w:val="TOC2"/>
             <w:tabs>
               <w:tab w:val="right" w:leader="dot" w:pos="8494"/>
             </w:tabs>
@@ -1082,7 +2266,7 @@
           <w:hyperlink w:anchor="_Toc62400233" w:history="1">
             <w:r>
               <w:rPr>
-                <w:rStyle w:val="Hiperligao"/>
+                <w:rStyle w:val="Hyperlink"/>
                 <w:noProof/>
                 <w:lang w:eastAsia="pt-PT"/>
               </w:rPr>
@@ -1140,7 +2324,7 @@
         </w:p>
         <w:p>
           <w:pPr>
-            <w:pStyle w:val="ndice2"/>
+            <w:pStyle w:val="TOC2"/>
             <w:tabs>
               <w:tab w:val="right" w:leader="dot" w:pos="8494"/>
             </w:tabs>
@@ -1153,7 +2337,7 @@
           <w:hyperlink w:anchor="_Toc62400234" w:history="1">
             <w:r>
               <w:rPr>
-                <w:rStyle w:val="Hiperligao"/>
+                <w:rStyle w:val="Hyperlink"/>
                 <w:noProof/>
                 <w:lang w:eastAsia="pt-PT"/>
               </w:rPr>
@@ -1211,7 +2395,7 @@
         </w:p>
         <w:p>
           <w:pPr>
-            <w:pStyle w:val="ndice2"/>
+            <w:pStyle w:val="TOC2"/>
             <w:tabs>
               <w:tab w:val="right" w:leader="dot" w:pos="8494"/>
             </w:tabs>
@@ -1224,7 +2408,7 @@
           <w:hyperlink w:anchor="_Toc62400235" w:history="1">
             <w:r>
               <w:rPr>
-                <w:rStyle w:val="Hiperligao"/>
+                <w:rStyle w:val="Hyperlink"/>
                 <w:noProof/>
                 <w:lang w:eastAsia="pt-PT"/>
               </w:rPr>
@@ -1282,7 +2466,7 @@
         </w:p>
         <w:p>
           <w:pPr>
-            <w:pStyle w:val="ndice2"/>
+            <w:pStyle w:val="TOC2"/>
             <w:tabs>
               <w:tab w:val="right" w:leader="dot" w:pos="8494"/>
             </w:tabs>
@@ -1295,7 +2479,7 @@
           <w:hyperlink w:anchor="_Toc62400236" w:history="1">
             <w:r>
               <w:rPr>
-                <w:rStyle w:val="Hiperligao"/>
+                <w:rStyle w:val="Hyperlink"/>
                 <w:noProof/>
                 <w:lang w:eastAsia="pt-PT"/>
               </w:rPr>
@@ -1353,7 +2537,7 @@
         </w:p>
         <w:p>
           <w:pPr>
-            <w:pStyle w:val="ndice2"/>
+            <w:pStyle w:val="TOC2"/>
             <w:tabs>
               <w:tab w:val="right" w:leader="dot" w:pos="8494"/>
             </w:tabs>
@@ -1366,7 +2550,7 @@
           <w:hyperlink w:anchor="_Toc62400237" w:history="1">
             <w:r>
               <w:rPr>
-                <w:rStyle w:val="Hiperligao"/>
+                <w:rStyle w:val="Hyperlink"/>
                 <w:noProof/>
                 <w:lang w:eastAsia="pt-PT"/>
               </w:rPr>
@@ -1424,7 +2608,7 @@
         </w:p>
         <w:p>
           <w:pPr>
-            <w:pStyle w:val="ndice1"/>
+            <w:pStyle w:val="TOC1"/>
             <w:tabs>
               <w:tab w:val="right" w:leader="dot" w:pos="8494"/>
             </w:tabs>
@@ -1437,7 +2621,7 @@
           <w:hyperlink w:anchor="_Toc62400238" w:history="1">
             <w:r>
               <w:rPr>
-                <w:rStyle w:val="Hiperligao"/>
+                <w:rStyle w:val="Hyperlink"/>
                 <w:noProof/>
               </w:rPr>
               <w:t>Disaster Recovery Plan (DRP)</w:t>
@@ -1494,7 +2678,7 @@
         </w:p>
         <w:p>
           <w:pPr>
-            <w:pStyle w:val="ndice1"/>
+            <w:pStyle w:val="TOC1"/>
             <w:tabs>
               <w:tab w:val="right" w:leader="dot" w:pos="8494"/>
             </w:tabs>
@@ -1507,7 +2691,7 @@
           <w:hyperlink w:anchor="_Toc62400239" w:history="1">
             <w:r>
               <w:rPr>
-                <w:rStyle w:val="Hiperligao"/>
+                <w:rStyle w:val="Hyperlink"/>
                 <w:noProof/>
                 <w:lang w:eastAsia="pt-PT"/>
               </w:rPr>
@@ -1565,7 +2749,7 @@
         </w:p>
         <w:p>
           <w:pPr>
-            <w:pStyle w:val="ndice1"/>
+            <w:pStyle w:val="TOC1"/>
             <w:tabs>
               <w:tab w:val="right" w:leader="dot" w:pos="8494"/>
             </w:tabs>
@@ -1578,7 +2762,7 @@
           <w:hyperlink w:anchor="_Toc62400240" w:history="1">
             <w:r>
               <w:rPr>
-                <w:rStyle w:val="Hiperligao"/>
+                <w:rStyle w:val="Hyperlink"/>
                 <w:noProof/>
                 <w:lang w:eastAsia="pt-PT"/>
               </w:rPr>
@@ -1636,7 +2820,7 @@
         </w:p>
         <w:p>
           <w:pPr>
-            <w:pStyle w:val="ndice1"/>
+            <w:pStyle w:val="TOC1"/>
             <w:tabs>
               <w:tab w:val="right" w:leader="dot" w:pos="8494"/>
             </w:tabs>
@@ -1649,7 +2833,7 @@
           <w:hyperlink w:anchor="_Toc62400241" w:history="1">
             <w:r>
               <w:rPr>
-                <w:rStyle w:val="Hiperligao"/>
+                <w:rStyle w:val="Hyperlink"/>
                 <w:noProof/>
                 <w:lang w:eastAsia="pt-PT"/>
               </w:rPr>
@@ -1721,7 +2905,7 @@
     </w:sdt>
     <w:p>
       <w:pPr>
-        <w:pStyle w:val="Ttulo1"/>
+        <w:pStyle w:val="Heading1"/>
         <w:jc w:val="both"/>
         <w:rPr>
           <w:color w:val="auto"/>
@@ -1731,33 +2915,23 @@
     </w:p>
     <w:p>
       <w:pPr>
-        <w:pStyle w:val="Ttulo1"/>
+        <w:pStyle w:val="Heading1"/>
         <w:jc w:val="both"/>
         <w:rPr>
           <w:color w:val="auto"/>
           <w:lang w:val="en-US"/>
         </w:rPr>
       </w:pPr>
-    </w:p>
-    <w:p>
-      <w:pPr>
-        <w:pStyle w:val="Ttulo1"/>
-        <w:jc w:val="both"/>
+      <w:bookmarkStart w:id="1" w:name="_Toc62400222"/>
+      <w:proofErr w:type="spellStart"/>
+      <w:r>
         <w:rPr>
           <w:color w:val="auto"/>
           <w:lang w:val="en-US"/>
         </w:rPr>
-      </w:pPr>
-      <w:bookmarkStart w:id="0" w:name="_Toc62400222"/>
-      <w:proofErr w:type="spellStart"/>
-      <w:r>
-        <w:rPr>
-          <w:color w:val="auto"/>
-          <w:lang w:val="en-US"/>
-        </w:rPr>
         <w:t>Glossário</w:t>
       </w:r>
-      <w:bookmarkEnd w:id="0"/>
+      <w:bookmarkEnd w:id="1"/>
       <w:proofErr w:type="spellEnd"/>
     </w:p>
     <w:p>
@@ -1928,43 +3102,21 @@
         <w:t>SPA</w:t>
       </w:r>
       <w:r>
-        <w:t xml:space="preserve"> – Single </w:t>
-      </w:r>
-      <w:proofErr w:type="spellStart"/>
-      <w:r>
-        <w:t>Page</w:t>
-      </w:r>
-      <w:proofErr w:type="spellEnd"/>
-      <w:r>
-        <w:t xml:space="preserve"> </w:t>
-      </w:r>
-      <w:proofErr w:type="spellStart"/>
-      <w:r>
-        <w:t>Application</w:t>
-      </w:r>
-      <w:proofErr w:type="spellEnd"/>
+        <w:t xml:space="preserve"> – Single Page Application</w:t>
+      </w:r>
       <w:r>
         <w:t>.</w:t>
       </w:r>
     </w:p>
     <w:p>
       <w:pPr>
-        <w:jc w:val="both"/>
-      </w:pPr>
-      <w:r>
-        <w:lastRenderedPageBreak/>
-        <w:br w:type="page"/>
-      </w:r>
-    </w:p>
-    <w:p>
-      <w:pPr>
-        <w:pStyle w:val="Ttulo1"/>
+        <w:pStyle w:val="Heading1"/>
         <w:jc w:val="both"/>
         <w:rPr>
           <w:color w:val="auto"/>
         </w:rPr>
       </w:pPr>
-      <w:bookmarkStart w:id="1" w:name="_Toc62400223"/>
+      <w:bookmarkStart w:id="2" w:name="_Toc62400223"/>
       <w:r>
         <w:rPr>
           <w:color w:val="auto"/>
@@ -1972,7 +3124,7 @@
         <w:lastRenderedPageBreak/>
         <w:t>Introdução</w:t>
       </w:r>
-      <w:bookmarkEnd w:id="1"/>
+      <w:bookmarkEnd w:id="2"/>
     </w:p>
     <w:p>
       <w:pPr>
@@ -2072,20 +3224,20 @@
     </w:p>
     <w:p>
       <w:pPr>
-        <w:pStyle w:val="Ttulo1"/>
+        <w:pStyle w:val="Heading1"/>
         <w:jc w:val="both"/>
         <w:rPr>
           <w:color w:val="auto"/>
         </w:rPr>
       </w:pPr>
-      <w:bookmarkStart w:id="2" w:name="_Toc62400224"/>
+      <w:bookmarkStart w:id="3" w:name="_Toc62400224"/>
       <w:r>
         <w:rPr>
           <w:color w:val="auto"/>
         </w:rPr>
         <w:t>Objetivos</w:t>
       </w:r>
-      <w:bookmarkEnd w:id="2"/>
+      <w:bookmarkEnd w:id="3"/>
     </w:p>
     <w:p>
       <w:pPr>
@@ -2119,7 +3271,7 @@
     </w:p>
     <w:p>
       <w:pPr>
-        <w:pStyle w:val="PargrafodaLista"/>
+        <w:pStyle w:val="ListParagraph"/>
         <w:numPr>
           <w:ilvl w:val="0"/>
           <w:numId w:val="1"/>
@@ -2141,7 +3293,7 @@
     </w:p>
     <w:p>
       <w:pPr>
-        <w:pStyle w:val="PargrafodaLista"/>
+        <w:pStyle w:val="ListParagraph"/>
         <w:numPr>
           <w:ilvl w:val="0"/>
           <w:numId w:val="1"/>
@@ -2157,7 +3309,7 @@
     </w:p>
     <w:p>
       <w:pPr>
-        <w:pStyle w:val="PargrafodaLista"/>
+        <w:pStyle w:val="ListParagraph"/>
         <w:numPr>
           <w:ilvl w:val="0"/>
           <w:numId w:val="1"/>
@@ -2184,7 +3336,7 @@
     </w:p>
     <w:p>
       <w:pPr>
-        <w:pStyle w:val="PargrafodaLista"/>
+        <w:pStyle w:val="ListParagraph"/>
         <w:numPr>
           <w:ilvl w:val="0"/>
           <w:numId w:val="3"/>
@@ -2197,7 +3349,7 @@
     </w:p>
     <w:p>
       <w:pPr>
-        <w:pStyle w:val="PargrafodaLista"/>
+        <w:pStyle w:val="ListParagraph"/>
         <w:numPr>
           <w:ilvl w:val="0"/>
           <w:numId w:val="3"/>
@@ -2210,7 +3362,7 @@
     </w:p>
     <w:p>
       <w:pPr>
-        <w:pStyle w:val="PargrafodaLista"/>
+        <w:pStyle w:val="ListParagraph"/>
         <w:numPr>
           <w:ilvl w:val="0"/>
           <w:numId w:val="3"/>
@@ -2228,7 +3380,7 @@
     </w:p>
     <w:p>
       <w:pPr>
-        <w:pStyle w:val="Ttulo1"/>
+        <w:pStyle w:val="Heading1"/>
         <w:jc w:val="both"/>
         <w:rPr>
           <w:color w:val="auto"/>
@@ -2237,7 +3389,7 @@
       <w:r>
         <w:br w:type="page"/>
       </w:r>
-      <w:bookmarkStart w:id="3" w:name="_Toc62400225"/>
+      <w:bookmarkStart w:id="4" w:name="_Toc62400225"/>
       <w:r>
         <w:rPr>
           <w:color w:val="auto"/>
@@ -2245,7 +3397,7 @@
         <w:lastRenderedPageBreak/>
         <w:t>Sistema</w:t>
       </w:r>
-      <w:bookmarkEnd w:id="3"/>
+      <w:bookmarkEnd w:id="4"/>
     </w:p>
     <w:p>
       <w:pPr>
@@ -2321,7 +3473,7 @@
     </w:p>
     <w:p>
       <w:pPr>
-        <w:pStyle w:val="PargrafodaLista"/>
+        <w:pStyle w:val="ListParagraph"/>
         <w:numPr>
           <w:ilvl w:val="0"/>
           <w:numId w:val="5"/>
@@ -2334,7 +3486,7 @@
     </w:p>
     <w:p>
       <w:pPr>
-        <w:pStyle w:val="PargrafodaLista"/>
+        <w:pStyle w:val="ListParagraph"/>
         <w:numPr>
           <w:ilvl w:val="0"/>
           <w:numId w:val="5"/>
@@ -2347,7 +3499,7 @@
     </w:p>
     <w:p>
       <w:pPr>
-        <w:pStyle w:val="PargrafodaLista"/>
+        <w:pStyle w:val="ListParagraph"/>
         <w:numPr>
           <w:ilvl w:val="0"/>
           <w:numId w:val="5"/>
@@ -2376,7 +3528,7 @@
     </w:p>
     <w:p>
       <w:pPr>
-        <w:pStyle w:val="PargrafodaLista"/>
+        <w:pStyle w:val="ListParagraph"/>
         <w:numPr>
           <w:ilvl w:val="0"/>
           <w:numId w:val="6"/>
@@ -2402,7 +3554,7 @@
     </w:p>
     <w:p>
       <w:pPr>
-        <w:pStyle w:val="PargrafodaLista"/>
+        <w:pStyle w:val="ListParagraph"/>
         <w:numPr>
           <w:ilvl w:val="1"/>
           <w:numId w:val="6"/>
@@ -2425,7 +3577,7 @@
     </w:p>
     <w:p>
       <w:pPr>
-        <w:pStyle w:val="PargrafodaLista"/>
+        <w:pStyle w:val="ListParagraph"/>
         <w:numPr>
           <w:ilvl w:val="1"/>
           <w:numId w:val="6"/>
@@ -2452,14 +3604,14 @@
     </w:p>
     <w:p>
       <w:pPr>
-        <w:pStyle w:val="Ttulo1"/>
+        <w:pStyle w:val="Heading1"/>
         <w:jc w:val="both"/>
         <w:rPr>
           <w:color w:val="auto"/>
           <w:lang w:val="en-US"/>
         </w:rPr>
       </w:pPr>
-      <w:bookmarkStart w:id="4" w:name="_Toc62400226"/>
+      <w:bookmarkStart w:id="5" w:name="_Toc62400226"/>
       <w:r>
         <w:rPr>
           <w:color w:val="auto"/>
@@ -2467,7 +3619,7 @@
         </w:rPr>
         <w:t>Maximum Tolerable Period of Disruption (MTPD)</w:t>
       </w:r>
-      <w:bookmarkEnd w:id="4"/>
+      <w:bookmarkEnd w:id="5"/>
     </w:p>
     <w:p>
       <w:pPr>
@@ -2535,20 +3687,20 @@
     </w:p>
     <w:p>
       <w:pPr>
-        <w:pStyle w:val="Ttulo1"/>
+        <w:pStyle w:val="Heading1"/>
         <w:jc w:val="both"/>
         <w:rPr>
           <w:color w:val="auto"/>
         </w:rPr>
       </w:pPr>
-      <w:bookmarkStart w:id="5" w:name="_Toc62400227"/>
+      <w:bookmarkStart w:id="6" w:name="_Toc62400227"/>
       <w:r>
         <w:rPr>
           <w:color w:val="auto"/>
         </w:rPr>
         <w:t>Maximum Tolerable Downtime (MTD)</w:t>
       </w:r>
-      <w:bookmarkEnd w:id="5"/>
+      <w:bookmarkEnd w:id="6"/>
     </w:p>
     <w:p>
       <w:pPr>
@@ -2602,14 +3754,14 @@
     </w:p>
     <w:p>
       <w:pPr>
-        <w:pStyle w:val="Ttulo1"/>
+        <w:pStyle w:val="Heading1"/>
         <w:jc w:val="both"/>
         <w:rPr>
           <w:color w:val="auto"/>
           <w:lang w:val="en-US"/>
         </w:rPr>
       </w:pPr>
-      <w:bookmarkStart w:id="6" w:name="_Toc62400228"/>
+      <w:bookmarkStart w:id="7" w:name="_Toc62400228"/>
       <w:r>
         <w:rPr>
           <w:color w:val="auto"/>
@@ -2618,7 +3770,7 @@
         <w:lastRenderedPageBreak/>
         <w:t>Minimum Business Continuity Objective (MBCO)</w:t>
       </w:r>
-      <w:bookmarkEnd w:id="6"/>
+      <w:bookmarkEnd w:id="7"/>
     </w:p>
     <w:p>
       <w:pPr>
@@ -2694,20 +3846,20 @@
     </w:p>
     <w:p>
       <w:pPr>
-        <w:pStyle w:val="Ttulo1"/>
+        <w:pStyle w:val="Heading1"/>
         <w:jc w:val="both"/>
         <w:rPr>
           <w:color w:val="auto"/>
         </w:rPr>
       </w:pPr>
-      <w:bookmarkStart w:id="7" w:name="_Toc62400229"/>
+      <w:bookmarkStart w:id="8" w:name="_Toc62400229"/>
       <w:r>
         <w:rPr>
           <w:color w:val="auto"/>
         </w:rPr>
         <w:t>Business Impact Analysis (BIA)</w:t>
       </w:r>
-      <w:bookmarkEnd w:id="7"/>
+      <w:bookmarkEnd w:id="8"/>
     </w:p>
     <w:p>
       <w:pPr>
@@ -2738,7 +3890,7 @@
     </w:p>
     <w:p>
       <w:pPr>
-        <w:pStyle w:val="PargrafodaLista"/>
+        <w:pStyle w:val="ListParagraph"/>
         <w:numPr>
           <w:ilvl w:val="0"/>
           <w:numId w:val="6"/>
@@ -2751,7 +3903,7 @@
     </w:p>
     <w:p>
       <w:pPr>
-        <w:pStyle w:val="PargrafodaLista"/>
+        <w:pStyle w:val="ListParagraph"/>
         <w:numPr>
           <w:ilvl w:val="0"/>
           <w:numId w:val="6"/>
@@ -2764,7 +3916,7 @@
     </w:p>
     <w:p>
       <w:pPr>
-        <w:pStyle w:val="PargrafodaLista"/>
+        <w:pStyle w:val="ListParagraph"/>
         <w:numPr>
           <w:ilvl w:val="0"/>
           <w:numId w:val="6"/>
@@ -2777,7 +3929,7 @@
     </w:p>
     <w:p>
       <w:pPr>
-        <w:pStyle w:val="PargrafodaLista"/>
+        <w:pStyle w:val="ListParagraph"/>
         <w:numPr>
           <w:ilvl w:val="0"/>
           <w:numId w:val="6"/>
@@ -2795,13 +3947,13 @@
     </w:p>
     <w:p>
       <w:pPr>
-        <w:pStyle w:val="Ttulo1"/>
+        <w:pStyle w:val="Heading1"/>
         <w:jc w:val="both"/>
         <w:rPr>
           <w:color w:val="auto"/>
         </w:rPr>
       </w:pPr>
-      <w:bookmarkStart w:id="8" w:name="_Toc62400230"/>
+      <w:bookmarkStart w:id="9" w:name="_Toc62400230"/>
       <w:r>
         <w:rPr>
           <w:color w:val="auto"/>
@@ -2809,7 +3961,7 @@
         <w:lastRenderedPageBreak/>
         <w:t>Risk Assessment (RA)</w:t>
       </w:r>
-      <w:bookmarkEnd w:id="8"/>
+      <w:bookmarkEnd w:id="9"/>
     </w:p>
     <w:p/>
     <w:p>
@@ -3971,7 +5123,7 @@
     </w:tbl>
     <w:p>
       <w:pPr>
-        <w:pStyle w:val="Legenda"/>
+        <w:pStyle w:val="Caption"/>
         <w:jc w:val="center"/>
         <w:rPr>
           <w:rFonts w:ascii="Arial" w:hAnsi="Arial" w:cs="Arial"/>
@@ -3979,7 +5131,7 @@
           <w:szCs w:val="20"/>
         </w:rPr>
       </w:pPr>
-      <w:bookmarkStart w:id="9" w:name="_Toc40973995"/>
+      <w:bookmarkStart w:id="10" w:name="_Toc40973995"/>
       <w:proofErr w:type="spellStart"/>
       <w:r>
         <w:t>Figura</w:t>
@@ -3988,7 +5140,7 @@
       <w:r>
         <w:t xml:space="preserve"> 1 – </w:t>
       </w:r>
-      <w:bookmarkEnd w:id="9"/>
+      <w:bookmarkEnd w:id="10"/>
       <w:proofErr w:type="spellStart"/>
       <w:r>
         <w:t>Matriz</w:t>
@@ -4005,7 +5157,7 @@
     </w:p>
     <w:tbl>
       <w:tblPr>
-        <w:tblStyle w:val="TabelacomGrelhaClara"/>
+        <w:tblStyle w:val="TableGridLight"/>
         <w:tblpPr w:leftFromText="141" w:rightFromText="141" w:vertAnchor="text" w:horzAnchor="margin" w:tblpXSpec="center" w:tblpY="273"/>
         <w:tblW w:w="8057" w:type="dxa"/>
         <w:tblInd w:w="0" w:type="dxa"/>
@@ -5158,7 +6310,7 @@
     </w:tbl>
     <w:p>
       <w:pPr>
-        <w:pStyle w:val="Legenda"/>
+        <w:pStyle w:val="Caption"/>
         <w:rPr>
           <w:lang w:val="pt-PT"/>
         </w:rPr>
@@ -5208,14 +6360,14 @@
     </w:p>
     <w:p>
       <w:pPr>
-        <w:pStyle w:val="Ttulo1"/>
+        <w:pStyle w:val="Heading1"/>
         <w:jc w:val="both"/>
         <w:rPr>
           <w:color w:val="auto"/>
           <w:lang w:eastAsia="pt-PT"/>
         </w:rPr>
       </w:pPr>
-      <w:bookmarkStart w:id="10" w:name="_Toc62400231"/>
+      <w:bookmarkStart w:id="11" w:name="_Toc62400231"/>
       <w:r>
         <w:rPr>
           <w:color w:val="auto"/>
@@ -5224,7 +6376,7 @@
         <w:lastRenderedPageBreak/>
         <w:t>Business Continuity Plan (BCP)</w:t>
       </w:r>
-      <w:bookmarkEnd w:id="10"/>
+      <w:bookmarkEnd w:id="11"/>
     </w:p>
     <w:p>
       <w:pPr>
@@ -5257,7 +6409,7 @@
     </w:p>
     <w:tbl>
       <w:tblPr>
-        <w:tblStyle w:val="TabelacomGrelha"/>
+        <w:tblStyle w:val="TableGrid"/>
         <w:tblW w:w="0" w:type="auto"/>
         <w:tblLook w:val="04A0" w:firstRow="1" w:lastRow="0" w:firstColumn="1" w:lastColumn="0" w:noHBand="0" w:noVBand="1"/>
       </w:tblPr>
@@ -5620,14 +6772,14 @@
     </w:p>
     <w:p>
       <w:pPr>
-        <w:pStyle w:val="Ttulo2"/>
+        <w:pStyle w:val="Heading2"/>
         <w:jc w:val="both"/>
         <w:rPr>
           <w:rFonts w:cs="Times New Roman"/>
           <w:lang w:eastAsia="pt-PT"/>
         </w:rPr>
       </w:pPr>
-      <w:bookmarkStart w:id="11" w:name="_Toc62400232"/>
+      <w:bookmarkStart w:id="12" w:name="_Toc62400232"/>
       <w:r>
         <w:rPr>
           <w:rFonts w:cs="Times New Roman"/>
@@ -5635,7 +6787,7 @@
         </w:rPr>
         <w:t>Risco R1</w:t>
       </w:r>
-      <w:bookmarkEnd w:id="11"/>
+      <w:bookmarkEnd w:id="12"/>
     </w:p>
     <w:p>
       <w:pPr>
@@ -5667,7 +6819,7 @@
     </w:p>
     <w:p>
       <w:pPr>
-        <w:pStyle w:val="PargrafodaLista"/>
+        <w:pStyle w:val="ListParagraph"/>
         <w:numPr>
           <w:ilvl w:val="0"/>
           <w:numId w:val="8"/>
@@ -5742,7 +6894,7 @@
     </w:p>
     <w:p>
       <w:pPr>
-        <w:pStyle w:val="PargrafodaLista"/>
+        <w:pStyle w:val="ListParagraph"/>
         <w:numPr>
           <w:ilvl w:val="0"/>
           <w:numId w:val="8"/>
@@ -5761,7 +6913,7 @@
     </w:p>
     <w:p>
       <w:pPr>
-        <w:pStyle w:val="PargrafodaLista"/>
+        <w:pStyle w:val="ListParagraph"/>
         <w:numPr>
           <w:ilvl w:val="0"/>
           <w:numId w:val="8"/>
@@ -5786,20 +6938,20 @@
     </w:p>
     <w:p>
       <w:pPr>
-        <w:pStyle w:val="Ttulo2"/>
-        <w:jc w:val="both"/>
-        <w:rPr>
-          <w:lang w:eastAsia="pt-PT"/>
-        </w:rPr>
-      </w:pPr>
-      <w:bookmarkStart w:id="12" w:name="_Toc62400233"/>
+        <w:pStyle w:val="Heading2"/>
+        <w:jc w:val="both"/>
+        <w:rPr>
+          <w:lang w:eastAsia="pt-PT"/>
+        </w:rPr>
+      </w:pPr>
+      <w:bookmarkStart w:id="13" w:name="_Toc62400233"/>
       <w:r>
         <w:rPr>
           <w:lang w:eastAsia="pt-PT"/>
         </w:rPr>
         <w:t>Risco R2</w:t>
       </w:r>
-      <w:bookmarkEnd w:id="12"/>
+      <w:bookmarkEnd w:id="13"/>
     </w:p>
     <w:p>
       <w:pPr>
@@ -5837,7 +6989,7 @@
     </w:p>
     <w:p>
       <w:pPr>
-        <w:pStyle w:val="PargrafodaLista"/>
+        <w:pStyle w:val="ListParagraph"/>
         <w:numPr>
           <w:ilvl w:val="0"/>
           <w:numId w:val="9"/>
@@ -5870,7 +7022,7 @@
     </w:p>
     <w:p>
       <w:pPr>
-        <w:pStyle w:val="PargrafodaLista"/>
+        <w:pStyle w:val="ListParagraph"/>
         <w:numPr>
           <w:ilvl w:val="0"/>
           <w:numId w:val="9"/>
@@ -5889,7 +7041,7 @@
     </w:p>
     <w:p>
       <w:pPr>
-        <w:pStyle w:val="PargrafodaLista"/>
+        <w:pStyle w:val="ListParagraph"/>
         <w:numPr>
           <w:ilvl w:val="0"/>
           <w:numId w:val="9"/>
@@ -5914,20 +7066,20 @@
     </w:p>
     <w:p>
       <w:pPr>
-        <w:pStyle w:val="Ttulo2"/>
-        <w:jc w:val="both"/>
-        <w:rPr>
-          <w:lang w:eastAsia="pt-PT"/>
-        </w:rPr>
-      </w:pPr>
-      <w:bookmarkStart w:id="13" w:name="_Toc62400234"/>
+        <w:pStyle w:val="Heading2"/>
+        <w:jc w:val="both"/>
+        <w:rPr>
+          <w:lang w:eastAsia="pt-PT"/>
+        </w:rPr>
+      </w:pPr>
+      <w:bookmarkStart w:id="14" w:name="_Toc62400234"/>
       <w:r>
         <w:rPr>
           <w:lang w:eastAsia="pt-PT"/>
         </w:rPr>
         <w:t>Risco R3</w:t>
       </w:r>
-      <w:bookmarkEnd w:id="13"/>
+      <w:bookmarkEnd w:id="14"/>
     </w:p>
     <w:p>
       <w:pPr>
@@ -5984,13 +7136,13 @@
     </w:p>
     <w:p>
       <w:pPr>
-        <w:pStyle w:val="Ttulo2"/>
-        <w:jc w:val="both"/>
-        <w:rPr>
-          <w:lang w:eastAsia="pt-PT"/>
-        </w:rPr>
-      </w:pPr>
-      <w:bookmarkStart w:id="14" w:name="_Toc62400235"/>
+        <w:pStyle w:val="Heading2"/>
+        <w:jc w:val="both"/>
+        <w:rPr>
+          <w:lang w:eastAsia="pt-PT"/>
+        </w:rPr>
+      </w:pPr>
+      <w:bookmarkStart w:id="15" w:name="_Toc62400235"/>
       <w:r>
         <w:rPr>
           <w:lang w:eastAsia="pt-PT"/>
@@ -5998,7 +7150,7 @@
         <w:lastRenderedPageBreak/>
         <w:t>Risco R4</w:t>
       </w:r>
-      <w:bookmarkEnd w:id="14"/>
+      <w:bookmarkEnd w:id="15"/>
     </w:p>
     <w:p>
       <w:pPr>
@@ -6024,7 +7176,7 @@
     </w:p>
     <w:p>
       <w:pPr>
-        <w:pStyle w:val="PargrafodaLista"/>
+        <w:pStyle w:val="ListParagraph"/>
         <w:numPr>
           <w:ilvl w:val="0"/>
           <w:numId w:val="11"/>
@@ -6043,7 +7195,7 @@
     </w:p>
     <w:p>
       <w:pPr>
-        <w:pStyle w:val="PargrafodaLista"/>
+        <w:pStyle w:val="ListParagraph"/>
         <w:numPr>
           <w:ilvl w:val="0"/>
           <w:numId w:val="11"/>
@@ -6070,19 +7222,19 @@
     </w:p>
     <w:p>
       <w:pPr>
-        <w:pStyle w:val="Ttulo2"/>
-        <w:rPr>
-          <w:lang w:eastAsia="pt-PT"/>
-        </w:rPr>
-      </w:pPr>
-      <w:bookmarkStart w:id="15" w:name="_Toc62400236"/>
+        <w:pStyle w:val="Heading2"/>
+        <w:rPr>
+          <w:lang w:eastAsia="pt-PT"/>
+        </w:rPr>
+      </w:pPr>
+      <w:bookmarkStart w:id="16" w:name="_Toc62400236"/>
       <w:r>
         <w:rPr>
           <w:lang w:eastAsia="pt-PT"/>
         </w:rPr>
         <w:t>Risco R5</w:t>
       </w:r>
-      <w:bookmarkEnd w:id="15"/>
+      <w:bookmarkEnd w:id="16"/>
     </w:p>
     <w:p>
       <w:pPr>
@@ -6106,7 +7258,7 @@
     </w:p>
     <w:p>
       <w:pPr>
-        <w:pStyle w:val="PargrafodaLista"/>
+        <w:pStyle w:val="ListParagraph"/>
         <w:numPr>
           <w:ilvl w:val="0"/>
           <w:numId w:val="12"/>
@@ -6124,7 +7276,7 @@
     </w:p>
     <w:p>
       <w:pPr>
-        <w:pStyle w:val="PargrafodaLista"/>
+        <w:pStyle w:val="ListParagraph"/>
         <w:numPr>
           <w:ilvl w:val="0"/>
           <w:numId w:val="12"/>
@@ -6149,19 +7301,19 @@
     </w:p>
     <w:p>
       <w:pPr>
-        <w:pStyle w:val="Ttulo2"/>
-        <w:rPr>
-          <w:lang w:eastAsia="pt-PT"/>
-        </w:rPr>
-      </w:pPr>
-      <w:bookmarkStart w:id="16" w:name="_Toc62400237"/>
+        <w:pStyle w:val="Heading2"/>
+        <w:rPr>
+          <w:lang w:eastAsia="pt-PT"/>
+        </w:rPr>
+      </w:pPr>
+      <w:bookmarkStart w:id="17" w:name="_Toc62400237"/>
       <w:r>
         <w:rPr>
           <w:lang w:eastAsia="pt-PT"/>
         </w:rPr>
         <w:t>Risco R6</w:t>
       </w:r>
-      <w:bookmarkEnd w:id="16"/>
+      <w:bookmarkEnd w:id="17"/>
     </w:p>
     <w:p>
       <w:pPr>
@@ -6191,7 +7343,7 @@
     </w:p>
     <w:p>
       <w:pPr>
-        <w:pStyle w:val="PargrafodaLista"/>
+        <w:pStyle w:val="ListParagraph"/>
         <w:numPr>
           <w:ilvl w:val="0"/>
           <w:numId w:val="14"/>
@@ -6299,7 +7451,7 @@
     </w:p>
     <w:p>
       <w:pPr>
-        <w:pStyle w:val="PargrafodaLista"/>
+        <w:pStyle w:val="ListParagraph"/>
         <w:numPr>
           <w:ilvl w:val="0"/>
           <w:numId w:val="14"/>
@@ -6323,7 +7475,7 @@
     </w:p>
     <w:p>
       <w:pPr>
-        <w:pStyle w:val="PargrafodaLista"/>
+        <w:pStyle w:val="ListParagraph"/>
         <w:numPr>
           <w:ilvl w:val="0"/>
           <w:numId w:val="14"/>
@@ -6355,16 +7507,16 @@
     </w:p>
     <w:p>
       <w:pPr>
-        <w:pStyle w:val="Ttulo1"/>
-        <w:rPr>
-          <w:lang w:eastAsia="pt-PT"/>
-        </w:rPr>
-      </w:pPr>
-      <w:bookmarkStart w:id="17" w:name="_Toc62400238"/>
+        <w:pStyle w:val="Heading1"/>
+        <w:rPr>
+          <w:lang w:eastAsia="pt-PT"/>
+        </w:rPr>
+      </w:pPr>
+      <w:bookmarkStart w:id="18" w:name="_Toc62400238"/>
       <w:r>
         <w:t>Disaster Recovery Plan (DRP)</w:t>
       </w:r>
-      <w:bookmarkEnd w:id="17"/>
+      <w:bookmarkEnd w:id="18"/>
     </w:p>
     <w:p>
       <w:pPr>
@@ -6522,7 +7674,7 @@
     </w:p>
     <w:p>
       <w:pPr>
-        <w:pStyle w:val="PargrafodaLista"/>
+        <w:pStyle w:val="ListParagraph"/>
         <w:numPr>
           <w:ilvl w:val="0"/>
           <w:numId w:val="15"/>
@@ -6559,7 +7711,7 @@
     </w:p>
     <w:p>
       <w:pPr>
-        <w:pStyle w:val="PargrafodaLista"/>
+        <w:pStyle w:val="ListParagraph"/>
         <w:numPr>
           <w:ilvl w:val="0"/>
           <w:numId w:val="15"/>
@@ -6602,7 +7754,7 @@
     </w:p>
     <w:p>
       <w:pPr>
-        <w:pStyle w:val="PargrafodaLista"/>
+        <w:pStyle w:val="ListParagraph"/>
         <w:numPr>
           <w:ilvl w:val="0"/>
           <w:numId w:val="15"/>
@@ -6639,7 +7791,7 @@
     </w:p>
     <w:p>
       <w:pPr>
-        <w:pStyle w:val="PargrafodaLista"/>
+        <w:pStyle w:val="ListParagraph"/>
         <w:numPr>
           <w:ilvl w:val="0"/>
           <w:numId w:val="15"/>
@@ -6688,7 +7840,7 @@
     </w:p>
     <w:p>
       <w:pPr>
-        <w:pStyle w:val="PargrafodaLista"/>
+        <w:pStyle w:val="ListParagraph"/>
         <w:numPr>
           <w:ilvl w:val="0"/>
           <w:numId w:val="15"/>
@@ -6713,85 +7865,47 @@
     </w:p>
     <w:p>
       <w:pPr>
-        <w:pStyle w:val="Ttulo1"/>
-        <w:jc w:val="both"/>
-        <w:rPr>
-          <w:lang w:eastAsia="pt-PT"/>
-        </w:rPr>
-      </w:pPr>
-      <w:bookmarkStart w:id="18" w:name="_Toc62400239"/>
-      <w:proofErr w:type="spellStart"/>
+        <w:pStyle w:val="Heading1"/>
+        <w:jc w:val="both"/>
+        <w:rPr>
+          <w:lang w:eastAsia="pt-PT"/>
+        </w:rPr>
+      </w:pPr>
+      <w:bookmarkStart w:id="19" w:name="_Toc62400239"/>
       <w:r>
         <w:rPr>
           <w:lang w:eastAsia="pt-PT"/>
         </w:rPr>
         <w:lastRenderedPageBreak/>
-        <w:t>Fault</w:t>
-      </w:r>
-      <w:proofErr w:type="spellEnd"/>
-      <w:r>
-        <w:rPr>
-          <w:lang w:eastAsia="pt-PT"/>
-        </w:rPr>
-        <w:t xml:space="preserve"> </w:t>
-      </w:r>
-      <w:proofErr w:type="spellStart"/>
-      <w:r>
-        <w:rPr>
-          <w:lang w:eastAsia="pt-PT"/>
-        </w:rPr>
-        <w:t>Avoidance</w:t>
-      </w:r>
-      <w:bookmarkEnd w:id="18"/>
-      <w:proofErr w:type="spellEnd"/>
-    </w:p>
-    <w:p>
-      <w:pPr>
-        <w:jc w:val="both"/>
-        <w:rPr>
-          <w:lang w:eastAsia="pt-PT"/>
-        </w:rPr>
-      </w:pPr>
-    </w:p>
-    <w:p>
-      <w:pPr>
-        <w:jc w:val="both"/>
-        <w:rPr>
-          <w:lang w:eastAsia="pt-PT"/>
-        </w:rPr>
-      </w:pPr>
-      <w:proofErr w:type="spellStart"/>
-      <w:r>
-        <w:rPr>
-          <w:lang w:eastAsia="pt-PT"/>
-        </w:rPr>
-        <w:t>Fault</w:t>
-      </w:r>
-      <w:proofErr w:type="spellEnd"/>
-      <w:r>
-        <w:rPr>
-          <w:lang w:eastAsia="pt-PT"/>
-        </w:rPr>
-        <w:t xml:space="preserve"> </w:t>
-      </w:r>
-      <w:proofErr w:type="spellStart"/>
-      <w:r>
-        <w:rPr>
-          <w:lang w:eastAsia="pt-PT"/>
-        </w:rPr>
-        <w:t>Avoidance</w:t>
-      </w:r>
-      <w:proofErr w:type="spellEnd"/>
-      <w:r>
-        <w:rPr>
-          <w:lang w:eastAsia="pt-PT"/>
-        </w:rPr>
-        <w:t>, que em português significa prevenção de falhas, procura evitar a ocorrência de falhas no sistema que questiona a continuidade do negócio. Existem várias formas de evitar falhas que das quais se destacam:</w:t>
-      </w:r>
-    </w:p>
-    <w:p>
-      <w:pPr>
-        <w:pStyle w:val="PargrafodaLista"/>
+        <w:t>Fault Avoidance</w:t>
+      </w:r>
+      <w:bookmarkEnd w:id="19"/>
+    </w:p>
+    <w:p>
+      <w:pPr>
+        <w:jc w:val="both"/>
+        <w:rPr>
+          <w:lang w:eastAsia="pt-PT"/>
+        </w:rPr>
+      </w:pPr>
+    </w:p>
+    <w:p>
+      <w:pPr>
+        <w:jc w:val="both"/>
+        <w:rPr>
+          <w:lang w:eastAsia="pt-PT"/>
+        </w:rPr>
+      </w:pPr>
+      <w:r>
+        <w:rPr>
+          <w:lang w:eastAsia="pt-PT"/>
+        </w:rPr>
+        <w:t>Fault Avoidance, que em português significa prevenção de falhas, procura evitar a ocorrência de falhas no sistema que questiona a continuidade do negócio. Existem várias formas de evitar falhas que das quais se destacam:</w:t>
+      </w:r>
+    </w:p>
+    <w:p>
+      <w:pPr>
+        <w:pStyle w:val="ListParagraph"/>
         <w:numPr>
           <w:ilvl w:val="0"/>
           <w:numId w:val="16"/>
@@ -6834,7 +7948,7 @@
     </w:p>
     <w:p>
       <w:pPr>
-        <w:pStyle w:val="PargrafodaLista"/>
+        <w:pStyle w:val="ListParagraph"/>
         <w:numPr>
           <w:ilvl w:val="0"/>
           <w:numId w:val="16"/>
@@ -6853,7 +7967,7 @@
     </w:p>
     <w:p>
       <w:pPr>
-        <w:pStyle w:val="PargrafodaLista"/>
+        <w:pStyle w:val="ListParagraph"/>
         <w:numPr>
           <w:ilvl w:val="0"/>
           <w:numId w:val="16"/>
@@ -6872,7 +7986,7 @@
     </w:p>
     <w:p>
       <w:pPr>
-        <w:pStyle w:val="PargrafodaLista"/>
+        <w:pStyle w:val="ListParagraph"/>
         <w:numPr>
           <w:ilvl w:val="0"/>
           <w:numId w:val="16"/>
@@ -6897,79 +8011,57 @@
     </w:p>
     <w:p>
       <w:pPr>
-        <w:pStyle w:val="Ttulo1"/>
-        <w:jc w:val="both"/>
-        <w:rPr>
-          <w:lang w:eastAsia="pt-PT"/>
-        </w:rPr>
-      </w:pPr>
-      <w:bookmarkStart w:id="19" w:name="_Toc62400240"/>
-      <w:proofErr w:type="spellStart"/>
-      <w:r>
-        <w:rPr>
-          <w:lang w:eastAsia="pt-PT"/>
-        </w:rPr>
-        <w:t>Fault</w:t>
-      </w:r>
-      <w:proofErr w:type="spellEnd"/>
-      <w:r>
-        <w:rPr>
-          <w:lang w:eastAsia="pt-PT"/>
-        </w:rPr>
-        <w:t xml:space="preserve"> </w:t>
-      </w:r>
-      <w:proofErr w:type="spellStart"/>
-      <w:r>
-        <w:rPr>
-          <w:lang w:eastAsia="pt-PT"/>
-        </w:rPr>
-        <w:t>Tolerance</w:t>
-      </w:r>
-      <w:bookmarkEnd w:id="19"/>
-      <w:proofErr w:type="spellEnd"/>
-    </w:p>
-    <w:p>
-      <w:pPr>
-        <w:jc w:val="both"/>
-        <w:rPr>
-          <w:lang w:eastAsia="pt-PT"/>
-        </w:rPr>
-      </w:pPr>
-    </w:p>
-    <w:p>
-      <w:pPr>
-        <w:jc w:val="both"/>
-        <w:rPr>
-          <w:lang w:eastAsia="pt-PT"/>
-        </w:rPr>
-      </w:pPr>
-      <w:proofErr w:type="spellStart"/>
-      <w:r>
-        <w:rPr>
-          <w:lang w:eastAsia="pt-PT"/>
-        </w:rPr>
-        <w:t>Fault</w:t>
-      </w:r>
-      <w:proofErr w:type="spellEnd"/>
-      <w:r>
-        <w:rPr>
-          <w:lang w:eastAsia="pt-PT"/>
-        </w:rPr>
-        <w:t xml:space="preserve"> </w:t>
-      </w:r>
-      <w:proofErr w:type="spellStart"/>
-      <w:r>
-        <w:rPr>
-          <w:lang w:eastAsia="pt-PT"/>
-        </w:rPr>
-        <w:t>tolerance</w:t>
-      </w:r>
-      <w:proofErr w:type="spellEnd"/>
-      <w:r>
-        <w:rPr>
-          <w:lang w:eastAsia="pt-PT"/>
-        </w:rPr>
-        <w:t xml:space="preserve"> é propriedade do sistema que permite a </w:t>
+        <w:jc w:val="both"/>
+        <w:rPr>
+          <w:lang w:eastAsia="pt-PT"/>
+        </w:rPr>
+      </w:pPr>
+    </w:p>
+    <w:p>
+      <w:pPr>
+        <w:jc w:val="both"/>
+        <w:rPr>
+          <w:lang w:eastAsia="pt-PT"/>
+        </w:rPr>
+      </w:pPr>
+    </w:p>
+    <w:p>
+      <w:pPr>
+        <w:pStyle w:val="Heading1"/>
+        <w:jc w:val="both"/>
+        <w:rPr>
+          <w:lang w:eastAsia="pt-PT"/>
+        </w:rPr>
+      </w:pPr>
+      <w:bookmarkStart w:id="20" w:name="_Toc62400240"/>
+      <w:r>
+        <w:rPr>
+          <w:lang w:eastAsia="pt-PT"/>
+        </w:rPr>
+        <w:t>Fault Tolerance</w:t>
+      </w:r>
+      <w:bookmarkEnd w:id="20"/>
+    </w:p>
+    <w:p>
+      <w:pPr>
+        <w:jc w:val="both"/>
+        <w:rPr>
+          <w:lang w:eastAsia="pt-PT"/>
+        </w:rPr>
+      </w:pPr>
+    </w:p>
+    <w:p>
+      <w:pPr>
+        <w:jc w:val="both"/>
+        <w:rPr>
+          <w:lang w:eastAsia="pt-PT"/>
+        </w:rPr>
+      </w:pPr>
+      <w:r>
+        <w:rPr>
+          <w:lang w:eastAsia="pt-PT"/>
+        </w:rPr>
+        <w:t xml:space="preserve">Fault tolerance é propriedade do sistema que permite a </w:t>
       </w:r>
       <w:r>
         <w:rPr>
@@ -7003,83 +8095,186 @@
           <w:iCs/>
           <w:lang w:eastAsia="pt-PT"/>
         </w:rPr>
-        <w:t xml:space="preserve">Full </w:t>
-      </w:r>
-      <w:proofErr w:type="spellStart"/>
+        <w:t>Full Fault Tolerant</w:t>
+      </w:r>
+      <w:r>
+        <w:rPr>
+          <w:lang w:eastAsia="pt-PT"/>
+        </w:rPr>
+        <w:t xml:space="preserve">. Se ocorrer uma degradação temporária, é uma </w:t>
+      </w:r>
       <w:r>
         <w:rPr>
           <w:i/>
           <w:iCs/>
           <w:lang w:eastAsia="pt-PT"/>
         </w:rPr>
-        <w:t>Fault</w:t>
-      </w:r>
-      <w:proofErr w:type="spellEnd"/>
+        <w:t>Graceful Degradation</w:t>
+      </w:r>
       <w:r>
         <w:rPr>
           <w:i/>
           <w:iCs/>
           <w:lang w:eastAsia="pt-PT"/>
         </w:rPr>
-        <w:t xml:space="preserve"> </w:t>
-      </w:r>
-      <w:proofErr w:type="spellStart"/>
+        <w:t xml:space="preserve">. </w:t>
+      </w:r>
+      <w:r>
+        <w:rPr>
+          <w:lang w:eastAsia="pt-PT"/>
+        </w:rPr>
+        <w:t xml:space="preserve">Por outro lado, se esta degradação for significativa, então terá de ser considerado um </w:t>
+      </w:r>
       <w:r>
         <w:rPr>
           <w:i/>
           <w:iCs/>
           <w:lang w:eastAsia="pt-PT"/>
         </w:rPr>
-        <w:t>Tolerant</w:t>
-      </w:r>
-      <w:proofErr w:type="spellEnd"/>
-      <w:r>
-        <w:rPr>
-          <w:lang w:eastAsia="pt-PT"/>
-        </w:rPr>
-        <w:t xml:space="preserve">. Se ocorrer uma degradação temporária, é uma </w:t>
-      </w:r>
-      <w:proofErr w:type="spellStart"/>
+        <w:t>Fail Soft</w:t>
+      </w:r>
       <w:r>
         <w:rPr>
           <w:i/>
           <w:iCs/>
           <w:lang w:eastAsia="pt-PT"/>
         </w:rPr>
-        <w:t>Graceful</w:t>
-      </w:r>
-      <w:proofErr w:type="spellEnd"/>
+        <w:t xml:space="preserve">. </w:t>
+      </w:r>
+      <w:r>
+        <w:rPr>
+          <w:lang w:eastAsia="pt-PT"/>
+        </w:rPr>
+        <w:t xml:space="preserve">Se a falha torna o serviço inativo, porém mantém a integridade, considera-se um </w:t>
+      </w:r>
       <w:r>
         <w:rPr>
           <w:i/>
           <w:iCs/>
           <w:lang w:eastAsia="pt-PT"/>
         </w:rPr>
-        <w:t xml:space="preserve"> </w:t>
-      </w:r>
-      <w:proofErr w:type="spellStart"/>
+        <w:t>Fail Safe</w:t>
+      </w:r>
+      <w:r>
+        <w:rPr>
+          <w:lang w:eastAsia="pt-PT"/>
+        </w:rPr>
+        <w:t>.</w:t>
+      </w:r>
+    </w:p>
+    <w:p>
+      <w:pPr>
+        <w:rPr>
+          <w:lang w:eastAsia="pt-PT"/>
+        </w:rPr>
+      </w:pPr>
+    </w:p>
+    <w:p>
+      <w:pPr>
+        <w:rPr>
+          <w:lang w:eastAsia="pt-PT"/>
+        </w:rPr>
+      </w:pPr>
+    </w:p>
+    <w:p>
+      <w:pPr>
+        <w:pStyle w:val="Heading1"/>
+        <w:rPr>
+          <w:lang w:eastAsia="pt-PT"/>
+        </w:rPr>
+      </w:pPr>
+      <w:bookmarkStart w:id="21" w:name="_Toc62400241"/>
+      <w:r>
+        <w:rPr>
+          <w:lang w:eastAsia="pt-PT"/>
+        </w:rPr>
+        <w:t>Backup</w:t>
+      </w:r>
+      <w:bookmarkEnd w:id="21"/>
+    </w:p>
+    <w:p>
+      <w:pPr>
+        <w:rPr>
+          <w:lang w:eastAsia="pt-PT"/>
+        </w:rPr>
+      </w:pPr>
+    </w:p>
+    <w:p>
+      <w:pPr>
+        <w:jc w:val="both"/>
+        <w:rPr>
+          <w:lang w:eastAsia="pt-PT"/>
+        </w:rPr>
+      </w:pPr>
+      <w:r>
+        <w:rPr>
+          <w:lang w:eastAsia="pt-PT"/>
+        </w:rPr>
+        <w:t xml:space="preserve">De forma a não perder os dados, em caso de uma disrupção, adota-se uma técnica de </w:t>
+      </w:r>
       <w:r>
         <w:rPr>
           <w:i/>
           <w:iCs/>
           <w:lang w:eastAsia="pt-PT"/>
         </w:rPr>
-        <w:t>Degradation</w:t>
-      </w:r>
-      <w:proofErr w:type="spellEnd"/>
+        <w:t>Mirroring</w:t>
+      </w:r>
       <w:r>
         <w:rPr>
           <w:i/>
           <w:iCs/>
           <w:lang w:eastAsia="pt-PT"/>
         </w:rPr>
-        <w:t xml:space="preserve">. </w:t>
-      </w:r>
-      <w:r>
-        <w:rPr>
-          <w:lang w:eastAsia="pt-PT"/>
-        </w:rPr>
-        <w:t xml:space="preserve">Por outro lado, se esta degradação for significativa, então terá de ser considerado um </w:t>
+        <w:t xml:space="preserve">, </w:t>
+      </w:r>
+      <w:r>
+        <w:rPr>
+          <w:lang w:eastAsia="pt-PT"/>
+        </w:rPr>
+        <w:t>apesar de implicar duplicação de dados, e prejudicar na disponibilidade de operações. Porém, e</w:t>
+      </w:r>
+      <w:r>
+        <w:rPr>
+          <w:lang w:eastAsia="pt-PT"/>
+        </w:rPr>
+        <w:t xml:space="preserve">sta técnica pode ser assíncrona ou síncrona, em que o WRT (Work Recovery Time) e o RTO (Recovery Time Objective) </w:t>
+      </w:r>
+      <w:r>
+        <w:rPr>
+          <w:lang w:eastAsia="pt-PT"/>
+        </w:rPr>
+        <w:t>são</w:t>
+      </w:r>
+      <w:r>
+        <w:rPr>
+          <w:lang w:eastAsia="pt-PT"/>
+        </w:rPr>
+        <w:t xml:space="preserve"> </w:t>
+      </w:r>
+      <w:r>
+        <w:rPr>
+          <w:lang w:eastAsia="pt-PT"/>
+        </w:rPr>
+        <w:t>quase nulos ou até mesmo nulos</w:t>
+      </w:r>
+      <w:r>
+        <w:rPr>
+          <w:lang w:eastAsia="pt-PT"/>
+        </w:rPr>
+        <w:t>, respetivamente.</w:t>
+      </w:r>
+      <w:r>
+        <w:rPr>
+          <w:lang w:eastAsia="pt-PT"/>
+        </w:rPr>
+        <w:t xml:space="preserve"> </w:t>
+      </w:r>
+      <w:r>
+        <w:rPr>
+          <w:lang w:eastAsia="pt-PT"/>
+        </w:rPr>
+        <w:t xml:space="preserve">Deste modo, deve-se praticar um </w:t>
       </w:r>
       <w:r>
         <w:rPr>
@@ -7087,218 +8282,14 @@
           <w:iCs/>
           <w:lang w:eastAsia="pt-PT"/>
         </w:rPr>
-        <w:t>Fail Soft</w:t>
-      </w:r>
-      <w:r>
-        <w:rPr>
-          <w:i/>
-          <w:iCs/>
-          <w:lang w:eastAsia="pt-PT"/>
-        </w:rPr>
-        <w:t xml:space="preserve">. </w:t>
-      </w:r>
-      <w:r>
-        <w:rPr>
-          <w:lang w:eastAsia="pt-PT"/>
-        </w:rPr>
-        <w:t xml:space="preserve">Se a falha torna o serviço inativo, porém mantém a integridade, considera-se um </w:t>
-      </w:r>
-      <w:r>
-        <w:rPr>
-          <w:i/>
-          <w:iCs/>
-          <w:lang w:eastAsia="pt-PT"/>
-        </w:rPr>
-        <w:t>Fail Safe</w:t>
-      </w:r>
-      <w:r>
-        <w:rPr>
-          <w:lang w:eastAsia="pt-PT"/>
-        </w:rPr>
-        <w:t>.</w:t>
-      </w:r>
-    </w:p>
-    <w:p>
-      <w:pPr>
-        <w:rPr>
-          <w:lang w:eastAsia="pt-PT"/>
-        </w:rPr>
-      </w:pPr>
-    </w:p>
-    <w:p>
-      <w:pPr>
-        <w:pStyle w:val="Ttulo1"/>
-        <w:rPr>
-          <w:lang w:eastAsia="pt-PT"/>
-        </w:rPr>
-      </w:pPr>
-      <w:bookmarkStart w:id="20" w:name="_Toc62400241"/>
-      <w:r>
-        <w:rPr>
-          <w:lang w:eastAsia="pt-PT"/>
-        </w:rPr>
-        <w:t>Backup</w:t>
-      </w:r>
-      <w:bookmarkEnd w:id="20"/>
-    </w:p>
-    <w:p>
-      <w:pPr>
-        <w:rPr>
-          <w:lang w:eastAsia="pt-PT"/>
-        </w:rPr>
-      </w:pPr>
-    </w:p>
-    <w:p>
-      <w:pPr>
-        <w:jc w:val="both"/>
-        <w:rPr>
-          <w:lang w:eastAsia="pt-PT"/>
-        </w:rPr>
-      </w:pPr>
-      <w:r>
-        <w:rPr>
-          <w:lang w:eastAsia="pt-PT"/>
-        </w:rPr>
-        <w:t xml:space="preserve">De forma a não perder os dados, em caso de uma disrupção, adota-se uma técnica de </w:t>
-      </w:r>
-      <w:proofErr w:type="spellStart"/>
-      <w:r>
-        <w:rPr>
-          <w:i/>
-          <w:iCs/>
-          <w:lang w:eastAsia="pt-PT"/>
-        </w:rPr>
         <w:t>Mirroring</w:t>
       </w:r>
-      <w:proofErr w:type="spellEnd"/>
-      <w:r>
-        <w:rPr>
-          <w:i/>
-          <w:iCs/>
-          <w:lang w:eastAsia="pt-PT"/>
-        </w:rPr>
-        <w:t xml:space="preserve">, </w:t>
-      </w:r>
-      <w:r>
-        <w:rPr>
-          <w:lang w:eastAsia="pt-PT"/>
-        </w:rPr>
-        <w:t>apesar de implicar duplicação de dados, e prejudicar na disponibilidade de operações. Porém, e</w:t>
-      </w:r>
-      <w:r>
-        <w:rPr>
-          <w:lang w:eastAsia="pt-PT"/>
-        </w:rPr>
-        <w:t>sta técnica pode ser assíncrona ou síncrona, em que o WRT (</w:t>
-      </w:r>
-      <w:proofErr w:type="spellStart"/>
-      <w:r>
-        <w:rPr>
-          <w:lang w:eastAsia="pt-PT"/>
-        </w:rPr>
-        <w:t>Work</w:t>
-      </w:r>
-      <w:proofErr w:type="spellEnd"/>
       <w:r>
         <w:rPr>
           <w:lang w:eastAsia="pt-PT"/>
         </w:rPr>
         <w:t xml:space="preserve"> </w:t>
       </w:r>
-      <w:proofErr w:type="spellStart"/>
-      <w:r>
-        <w:rPr>
-          <w:lang w:eastAsia="pt-PT"/>
-        </w:rPr>
-        <w:t>Recovery</w:t>
-      </w:r>
-      <w:proofErr w:type="spellEnd"/>
-      <w:r>
-        <w:rPr>
-          <w:lang w:eastAsia="pt-PT"/>
-        </w:rPr>
-        <w:t xml:space="preserve"> Time) e o RTO (</w:t>
-      </w:r>
-      <w:proofErr w:type="spellStart"/>
-      <w:r>
-        <w:rPr>
-          <w:lang w:eastAsia="pt-PT"/>
-        </w:rPr>
-        <w:t>Recovery</w:t>
-      </w:r>
-      <w:proofErr w:type="spellEnd"/>
-      <w:r>
-        <w:rPr>
-          <w:lang w:eastAsia="pt-PT"/>
-        </w:rPr>
-        <w:t xml:space="preserve"> Time </w:t>
-      </w:r>
-      <w:proofErr w:type="spellStart"/>
-      <w:r>
-        <w:rPr>
-          <w:lang w:eastAsia="pt-PT"/>
-        </w:rPr>
-        <w:t>Objective</w:t>
-      </w:r>
-      <w:proofErr w:type="spellEnd"/>
-      <w:r>
-        <w:rPr>
-          <w:lang w:eastAsia="pt-PT"/>
-        </w:rPr>
-        <w:t xml:space="preserve">) </w:t>
-      </w:r>
-      <w:r>
-        <w:rPr>
-          <w:lang w:eastAsia="pt-PT"/>
-        </w:rPr>
-        <w:t>são</w:t>
-      </w:r>
-      <w:r>
-        <w:rPr>
-          <w:lang w:eastAsia="pt-PT"/>
-        </w:rPr>
-        <w:t xml:space="preserve"> </w:t>
-      </w:r>
-      <w:r>
-        <w:rPr>
-          <w:lang w:eastAsia="pt-PT"/>
-        </w:rPr>
-        <w:t>quase nulos ou até mesmo nulos</w:t>
-      </w:r>
-      <w:r>
-        <w:rPr>
-          <w:lang w:eastAsia="pt-PT"/>
-        </w:rPr>
-        <w:t>, respetivamente.</w:t>
-      </w:r>
-      <w:r>
-        <w:rPr>
-          <w:lang w:eastAsia="pt-PT"/>
-        </w:rPr>
-        <w:t xml:space="preserve"> </w:t>
-      </w:r>
-      <w:r>
-        <w:rPr>
-          <w:lang w:eastAsia="pt-PT"/>
-        </w:rPr>
-        <w:t xml:space="preserve">Deste modo, deve-se praticar um </w:t>
-      </w:r>
-      <w:proofErr w:type="spellStart"/>
-      <w:r>
-        <w:rPr>
-          <w:i/>
-          <w:iCs/>
-          <w:lang w:eastAsia="pt-PT"/>
-        </w:rPr>
-        <w:t>Mirroring</w:t>
-      </w:r>
-      <w:proofErr w:type="spellEnd"/>
-      <w:r>
-        <w:rPr>
-          <w:lang w:eastAsia="pt-PT"/>
-        </w:rPr>
-        <w:t xml:space="preserve"> </w:t>
-      </w:r>
       <w:r>
         <w:rPr>
           <w:lang w:eastAsia="pt-PT"/>
@@ -7329,8 +8320,8 @@
       </w:pPr>
     </w:p>
     <w:sectPr>
-      <w:headerReference w:type="default" r:id="rId8"/>
-      <w:footerReference w:type="default" r:id="rId9"/>
+      <w:headerReference w:type="default" r:id="rId10"/>
+      <w:footerReference w:type="default" r:id="rId11"/>
       <w:pgSz w:w="11906" w:h="16838"/>
       <w:pgMar w:top="1417" w:right="1701" w:bottom="1417" w:left="1701" w:header="708" w:footer="708" w:gutter="0"/>
       <w:cols w:space="708"/>
@@ -7376,10 +8367,11 @@
         <w:docPartUnique/>
       </w:docPartObj>
     </w:sdtPr>
+    <w:sdtEndPr/>
     <w:sdtContent>
       <w:p>
         <w:pPr>
-          <w:pStyle w:val="Rodap"/>
+          <w:pStyle w:val="Footer"/>
           <w:jc w:val="right"/>
         </w:pPr>
         <w:r>
@@ -7402,7 +8394,7 @@
   </w:sdt>
   <w:p>
     <w:pPr>
-      <w:pStyle w:val="Rodap"/>
+      <w:pStyle w:val="Footer"/>
     </w:pPr>
   </w:p>
 </w:ftr>
@@ -7437,13 +8429,13 @@
 <w:hdr xmlns:wpc="http://schemas.microsoft.com/office/word/2010/wordprocessingCanvas" xmlns:cx="http://schemas.microsoft.com/office/drawing/2014/chartex" xmlns:cx1="http://schemas.microsoft.com/office/drawing/2015/9/8/chartex" xmlns:cx2="http://schemas.microsoft.com/office/drawing/2015/10/21/chartex" xmlns:cx3="http://schemas.microsoft.com/office/drawing/2016/5/9/chartex" xmlns:cx4="http://schemas.microsoft.com/office/drawing/2016/5/10/chartex" xmlns:cx5="http://schemas.microsoft.com/office/drawing/2016/5/11/chartex" xmlns:cx6="http://schemas.microsoft.com/office/drawing/2016/5/12/chartex" xmlns:cx7="http://schemas.microsoft.com/office/drawing/2016/5/13/chartex" xmlns:cx8="http://schemas.microsoft.com/office/drawing/2016/5/14/chartex" xmlns:mc="http://schemas.openxmlformats.org/markup-compatibility/2006" xmlns:aink="http://schemas.microsoft.com/office/drawing/2016/ink" xmlns:am3d="http://schemas.microsoft.com/office/drawing/2017/model3d" xmlns:o="urn:schemas-microsoft-com:office:office" xmlns:r="http://schemas.openxmlformats.org/officeDocument/2006/relationships" xmlns:m="http://schemas.openxmlformats.org/officeDocument/2006/math" xmlns:v="urn:schemas-microsoft-com:vml" xmlns:wp14="http://schemas.microsoft.com/office/word/2010/wordprocessingDrawing" xmlns:wp="http://schemas.openxmlformats.org/drawingml/2006/wordprocessingDrawing" xmlns:w10="urn:schemas-microsoft-com:office:word" xmlns:w="http://schemas.openxmlformats.org/wordprocessingml/2006/main" xmlns:w14="http://schemas.microsoft.com/office/word/2010/wordml" xmlns:w15="http://schemas.microsoft.com/office/word/2012/wordml" xmlns:w16cex="http://schemas.microsoft.com/office/word/2018/wordml/cex" xmlns:w16cid="http://schemas.microsoft.com/office/word/2016/wordml/cid" xmlns:w16="http://schemas.microsoft.com/office/word/2018/wordml" xmlns:w16se="http://schemas.microsoft.com/office/word/2015/wordml/symex" xmlns:wpg="http://schemas.microsoft.com/office/word/2010/wordprocessingGroup" xmlns:wpi="http://schemas.microsoft.com/office/word/2010/wordprocessingInk" xmlns:wne="http://schemas.microsoft.com/office/word/2006/wordml" xmlns:wps="http://schemas.microsoft.com/office/word/2010/wordprocessingShape" mc:Ignorable="w14 w15 w16se w16cid w16 w16cex wp14">
   <w:p>
     <w:pPr>
-      <w:pStyle w:val="Cabealho"/>
+      <w:pStyle w:val="Header"/>
       <w:jc w:val="right"/>
     </w:pPr>
   </w:p>
   <w:p>
     <w:pPr>
-      <w:pStyle w:val="Cabealho"/>
+      <w:pStyle w:val="Header"/>
     </w:pPr>
   </w:p>
 </w:hdr>
@@ -9709,11 +10701,11 @@
     <w:name w:val="Normal"/>
     <w:qFormat/>
   </w:style>
-  <w:style w:type="paragraph" w:styleId="Ttulo1">
+  <w:style w:type="paragraph" w:styleId="Heading1">
     <w:name w:val="heading 1"/>
     <w:basedOn w:val="Normal"/>
     <w:next w:val="Normal"/>
-    <w:link w:val="Ttulo1Carter"/>
+    <w:link w:val="Heading1Char"/>
     <w:uiPriority w:val="9"/>
     <w:qFormat/>
     <w:rsid w:val="00631677"/>
@@ -9730,11 +10722,11 @@
       <w:szCs w:val="32"/>
     </w:rPr>
   </w:style>
-  <w:style w:type="paragraph" w:styleId="Ttulo2">
+  <w:style w:type="paragraph" w:styleId="Heading2">
     <w:name w:val="heading 2"/>
     <w:basedOn w:val="Normal"/>
     <w:next w:val="Normal"/>
-    <w:link w:val="Ttulo2Carter"/>
+    <w:link w:val="Heading2Char"/>
     <w:uiPriority w:val="9"/>
     <w:unhideWhenUsed/>
     <w:qFormat/>
@@ -9752,13 +10744,13 @@
       <w:szCs w:val="26"/>
     </w:rPr>
   </w:style>
-  <w:style w:type="character" w:default="1" w:styleId="Tipodeletrapredefinidodopargrafo">
+  <w:style w:type="character" w:default="1" w:styleId="DefaultParagraphFont">
     <w:name w:val="Default Paragraph Font"/>
     <w:uiPriority w:val="1"/>
     <w:semiHidden/>
     <w:unhideWhenUsed/>
   </w:style>
-  <w:style w:type="table" w:default="1" w:styleId="Tabelanormal">
+  <w:style w:type="table" w:default="1" w:styleId="TableNormal">
     <w:name w:val="Normal Table"/>
     <w:uiPriority w:val="99"/>
     <w:semiHidden/>
@@ -9773,17 +10765,17 @@
       </w:tblCellMar>
     </w:tblPr>
   </w:style>
-  <w:style w:type="numbering" w:default="1" w:styleId="Semlista">
+  <w:style w:type="numbering" w:default="1" w:styleId="NoList">
     <w:name w:val="No List"/>
     <w:uiPriority w:val="99"/>
     <w:semiHidden/>
     <w:unhideWhenUsed/>
   </w:style>
-  <w:style w:type="paragraph" w:styleId="Ttulo">
+  <w:style w:type="paragraph" w:styleId="Title">
     <w:name w:val="Title"/>
     <w:basedOn w:val="Normal"/>
     <w:next w:val="Normal"/>
-    <w:link w:val="TtuloCarter"/>
+    <w:link w:val="TitleChar"/>
     <w:uiPriority w:val="10"/>
     <w:qFormat/>
     <w:rsid w:val="009C4B8D"/>
@@ -9799,10 +10791,10 @@
       <w:szCs w:val="56"/>
     </w:rPr>
   </w:style>
-  <w:style w:type="character" w:customStyle="1" w:styleId="TtuloCarter">
-    <w:name w:val="Título Caráter"/>
-    <w:basedOn w:val="Tipodeletrapredefinidodopargrafo"/>
-    <w:link w:val="Ttulo"/>
+  <w:style w:type="character" w:customStyle="1" w:styleId="TitleChar">
+    <w:name w:val="Title Char"/>
+    <w:basedOn w:val="DefaultParagraphFont"/>
+    <w:link w:val="Title"/>
     <w:uiPriority w:val="10"/>
     <w:rsid w:val="009C4B8D"/>
     <w:rPr>
@@ -9813,10 +10805,10 @@
       <w:szCs w:val="56"/>
     </w:rPr>
   </w:style>
-  <w:style w:type="character" w:customStyle="1" w:styleId="Ttulo1Carter">
-    <w:name w:val="Título 1 Caráter"/>
-    <w:basedOn w:val="Tipodeletrapredefinidodopargrafo"/>
-    <w:link w:val="Ttulo1"/>
+  <w:style w:type="character" w:customStyle="1" w:styleId="Heading1Char">
+    <w:name w:val="Heading 1 Char"/>
+    <w:basedOn w:val="DefaultParagraphFont"/>
+    <w:link w:val="Heading1"/>
     <w:uiPriority w:val="9"/>
     <w:rsid w:val="00631677"/>
     <w:rPr>
@@ -9826,10 +10818,10 @@
       <w:szCs w:val="32"/>
     </w:rPr>
   </w:style>
-  <w:style w:type="paragraph" w:styleId="Cabealho">
+  <w:style w:type="paragraph" w:styleId="Header">
     <w:name w:val="header"/>
     <w:basedOn w:val="Normal"/>
-    <w:link w:val="CabealhoCarter"/>
+    <w:link w:val="HeaderChar"/>
     <w:uiPriority w:val="99"/>
     <w:unhideWhenUsed/>
     <w:rsid w:val="009C4B8D"/>
@@ -9841,17 +10833,17 @@
       <w:spacing w:after="0" w:line="240" w:lineRule="auto"/>
     </w:pPr>
   </w:style>
-  <w:style w:type="character" w:customStyle="1" w:styleId="CabealhoCarter">
-    <w:name w:val="Cabeçalho Caráter"/>
-    <w:basedOn w:val="Tipodeletrapredefinidodopargrafo"/>
-    <w:link w:val="Cabealho"/>
+  <w:style w:type="character" w:customStyle="1" w:styleId="HeaderChar">
+    <w:name w:val="Header Char"/>
+    <w:basedOn w:val="DefaultParagraphFont"/>
+    <w:link w:val="Header"/>
     <w:uiPriority w:val="99"/>
     <w:rsid w:val="009C4B8D"/>
   </w:style>
-  <w:style w:type="paragraph" w:styleId="Rodap">
+  <w:style w:type="paragraph" w:styleId="Footer">
     <w:name w:val="footer"/>
     <w:basedOn w:val="Normal"/>
-    <w:link w:val="RodapCarter"/>
+    <w:link w:val="FooterChar"/>
     <w:uiPriority w:val="99"/>
     <w:unhideWhenUsed/>
     <w:rsid w:val="009C4B8D"/>
@@ -9863,16 +10855,16 @@
       <w:spacing w:after="0" w:line="240" w:lineRule="auto"/>
     </w:pPr>
   </w:style>
-  <w:style w:type="character" w:customStyle="1" w:styleId="RodapCarter">
-    <w:name w:val="Rodapé Caráter"/>
-    <w:basedOn w:val="Tipodeletrapredefinidodopargrafo"/>
-    <w:link w:val="Rodap"/>
+  <w:style w:type="character" w:customStyle="1" w:styleId="FooterChar">
+    <w:name w:val="Footer Char"/>
+    <w:basedOn w:val="DefaultParagraphFont"/>
+    <w:link w:val="Footer"/>
     <w:uiPriority w:val="99"/>
     <w:rsid w:val="009C4B8D"/>
   </w:style>
-  <w:style w:type="paragraph" w:styleId="Cabealhodondice">
+  <w:style w:type="paragraph" w:styleId="TOCHeading">
     <w:name w:val="TOC Heading"/>
-    <w:basedOn w:val="Ttulo1"/>
+    <w:basedOn w:val="Heading1"/>
     <w:next w:val="Normal"/>
     <w:uiPriority w:val="39"/>
     <w:unhideWhenUsed/>
@@ -9886,7 +10878,7 @@
       <w:lang w:eastAsia="pt-PT"/>
     </w:rPr>
   </w:style>
-  <w:style w:type="paragraph" w:styleId="ndice1">
+  <w:style w:type="paragraph" w:styleId="TOC1">
     <w:name w:val="toc 1"/>
     <w:basedOn w:val="Normal"/>
     <w:next w:val="Normal"/>
@@ -9898,9 +10890,9 @@
       <w:spacing w:after="100"/>
     </w:pPr>
   </w:style>
-  <w:style w:type="character" w:styleId="Hiperligao">
+  <w:style w:type="character" w:styleId="Hyperlink">
     <w:name w:val="Hyperlink"/>
-    <w:basedOn w:val="Tipodeletrapredefinidodopargrafo"/>
+    <w:basedOn w:val="DefaultParagraphFont"/>
     <w:uiPriority w:val="99"/>
     <w:unhideWhenUsed/>
     <w:rsid w:val="004F6E56"/>
@@ -9909,7 +10901,7 @@
       <w:u w:val="single"/>
     </w:rPr>
   </w:style>
-  <w:style w:type="paragraph" w:styleId="PargrafodaLista">
+  <w:style w:type="paragraph" w:styleId="ListParagraph">
     <w:name w:val="List Paragraph"/>
     <w:basedOn w:val="Normal"/>
     <w:uiPriority w:val="34"/>
@@ -9920,7 +10912,7 @@
       <w:contextualSpacing/>
     </w:pPr>
   </w:style>
-  <w:style w:type="paragraph" w:styleId="Legenda">
+  <w:style w:type="paragraph" w:styleId="Caption">
     <w:name w:val="caption"/>
     <w:basedOn w:val="Normal"/>
     <w:next w:val="Normal"/>
@@ -9941,9 +10933,9 @@
       <w:lang w:val="en-GB" w:eastAsia="pt-PT"/>
     </w:rPr>
   </w:style>
-  <w:style w:type="table" w:styleId="TabelacomGrelhaClara">
+  <w:style w:type="table" w:styleId="TableGridLight">
     <w:name w:val="Grid Table Light"/>
-    <w:basedOn w:val="Tabelanormal"/>
+    <w:basedOn w:val="TableNormal"/>
     <w:uiPriority w:val="40"/>
     <w:rsid w:val="0087718A"/>
     <w:pPr>
@@ -9964,9 +10956,9 @@
       </w:tblBorders>
     </w:tblPr>
   </w:style>
-  <w:style w:type="table" w:styleId="TabelacomGrelha">
+  <w:style w:type="table" w:styleId="TableGrid">
     <w:name w:val="Table Grid"/>
-    <w:basedOn w:val="Tabelanormal"/>
+    <w:basedOn w:val="TableNormal"/>
     <w:uiPriority w:val="39"/>
     <w:rsid w:val="00447E04"/>
     <w:pPr>
@@ -9983,10 +10975,10 @@
       </w:tblBorders>
     </w:tblPr>
   </w:style>
-  <w:style w:type="character" w:customStyle="1" w:styleId="Ttulo2Carter">
-    <w:name w:val="Título 2 Caráter"/>
-    <w:basedOn w:val="Tipodeletrapredefinidodopargrafo"/>
-    <w:link w:val="Ttulo2"/>
+  <w:style w:type="character" w:customStyle="1" w:styleId="Heading2Char">
+    <w:name w:val="Heading 2 Char"/>
+    <w:basedOn w:val="DefaultParagraphFont"/>
+    <w:link w:val="Heading2"/>
     <w:uiPriority w:val="9"/>
     <w:rsid w:val="00631677"/>
     <w:rPr>
@@ -9996,7 +10988,7 @@
       <w:szCs w:val="26"/>
     </w:rPr>
   </w:style>
-  <w:style w:type="paragraph" w:styleId="ndice2">
+  <w:style w:type="paragraph" w:styleId="TOC2">
     <w:name w:val="toc 2"/>
     <w:basedOn w:val="Normal"/>
     <w:next w:val="Normal"/>
@@ -10009,14 +11001,23 @@
       <w:ind w:left="220"/>
     </w:pPr>
   </w:style>
-  <w:style w:type="paragraph" w:styleId="SemEspaamento">
+  <w:style w:type="paragraph" w:styleId="NoSpacing">
     <w:name w:val="No Spacing"/>
+    <w:link w:val="NoSpacingChar"/>
     <w:uiPriority w:val="1"/>
     <w:qFormat/>
     <w:rsid w:val="000A4714"/>
     <w:pPr>
       <w:spacing w:after="0" w:line="240" w:lineRule="auto"/>
     </w:pPr>
+  </w:style>
+  <w:style w:type="character" w:customStyle="1" w:styleId="NoSpacingChar">
+    <w:name w:val="No Spacing Char"/>
+    <w:basedOn w:val="DefaultParagraphFont"/>
+    <w:link w:val="NoSpacing"/>
+    <w:uiPriority w:val="1"/>
+    <w:locked/>
+    <w:rsid w:val="0085638F"/>
   </w:style>
 </w:styles>
 </file>

</xml_diff>